<commit_message>
se actualizo el DCU y diagrams de robustez
</commit_message>
<xml_diff>
--- a/Diseno/Andrés/CU Control alumnos maestros.docx
+++ b/Diseno/Andrés/CU Control alumnos maestros.docx
@@ -5194,14 +5194,7 @@
                 <w:sz w:val="22"/>
                 <w:szCs w:val="22"/>
               </w:rPr>
-              <w:t>ver histórico de pagos,</w:t>
-            </w:r>
-            <w:r>
-              <w:rPr>
-                <w:sz w:val="22"/>
-                <w:szCs w:val="22"/>
-              </w:rPr>
-              <w:t xml:space="preserve"> </w:t>
+              <w:t xml:space="preserve">ver histórico de pagos, </w:t>
             </w:r>
             <w:r>
               <w:rPr>
@@ -6595,8 +6588,8 @@
         <w:tblLook w:val="04A0" w:firstRow="1" w:lastRow="0" w:firstColumn="1" w:lastColumn="0" w:noHBand="0" w:noVBand="1"/>
       </w:tblPr>
       <w:tblGrid>
-        <w:gridCol w:w="1892"/>
-        <w:gridCol w:w="7146"/>
+        <w:gridCol w:w="1878"/>
+        <w:gridCol w:w="7160"/>
       </w:tblGrid>
       <w:tr>
         <w:tc>
@@ -6671,7 +6664,15 @@
                 <w:sz w:val="22"/>
                 <w:lang w:eastAsia="es-MX"/>
               </w:rPr>
-              <w:t xml:space="preserve">Deshabilitar </w:t>
+              <w:t>Eliminar</w:t>
+            </w:r>
+            <w:r>
+              <w:rPr>
+                <w:rFonts w:eastAsia="Times New Roman" w:cs="Arial"/>
+                <w:sz w:val="22"/>
+                <w:lang w:eastAsia="es-MX"/>
+              </w:rPr>
+              <w:t xml:space="preserve"> </w:t>
             </w:r>
             <w:r>
               <w:rPr>
@@ -6973,7 +6974,17 @@
                 <w:sz w:val="22"/>
                 <w:lang w:eastAsia="es-MX"/>
               </w:rPr>
-              <w:t xml:space="preserve"> en el sistema </w:t>
+              <w:t xml:space="preserve"> en el </w:t>
+            </w:r>
+            <w:bookmarkStart w:id="0" w:name="_GoBack"/>
+            <w:bookmarkEnd w:id="0"/>
+            <w:r>
+              <w:rPr>
+                <w:rFonts w:eastAsia="Times New Roman" w:cs="Arial"/>
+                <w:sz w:val="22"/>
+                <w:lang w:eastAsia="es-MX"/>
+              </w:rPr>
+              <w:t xml:space="preserve">sistema </w:t>
             </w:r>
           </w:p>
         </w:tc>
@@ -9622,8 +9633,6 @@
           <w:sz w:val="22"/>
         </w:rPr>
       </w:pPr>
-      <w:bookmarkStart w:id="0" w:name="_GoBack"/>
-      <w:bookmarkEnd w:id="0"/>
     </w:p>
     <w:tbl>
       <w:tblPr>
@@ -14531,7 +14540,7 @@
 </file>
 
 <file path=customXml/itemProps1.xml><?xml version="1.0" encoding="utf-8"?>
-<ds:datastoreItem xmlns:ds="http://schemas.openxmlformats.org/officeDocument/2006/customXml" ds:itemID="{15D9608F-2598-40E7-A52A-5503441BF901}">
+<ds:datastoreItem xmlns:ds="http://schemas.openxmlformats.org/officeDocument/2006/customXml" ds:itemID="{D7814581-3225-4C40-9C47-5499E67DCC37}">
   <ds:schemaRefs>
     <ds:schemaRef ds:uri="http://schemas.openxmlformats.org/officeDocument/2006/bibliography"/>
   </ds:schemaRefs>

</xml_diff>

<commit_message>
se agregaron las descripciones de CU faltantes, se modifico mi psp, se agrego una imagen del mapa actualizado, se actualizaron diagramas de robustez
</commit_message>
<xml_diff>
--- a/Diseno/Andrés/CU Control alumnos maestros.docx
+++ b/Diseno/Andrés/CU Control alumnos maestros.docx
@@ -6974,17 +6974,7 @@
                 <w:sz w:val="22"/>
                 <w:lang w:eastAsia="es-MX"/>
               </w:rPr>
-              <w:t xml:space="preserve"> en el </w:t>
-            </w:r>
-            <w:bookmarkStart w:id="0" w:name="_GoBack"/>
-            <w:bookmarkEnd w:id="0"/>
-            <w:r>
-              <w:rPr>
-                <w:rFonts w:eastAsia="Times New Roman" w:cs="Arial"/>
-                <w:sz w:val="22"/>
-                <w:lang w:eastAsia="es-MX"/>
-              </w:rPr>
-              <w:t xml:space="preserve">sistema </w:t>
+              <w:t xml:space="preserve"> en el sistema </w:t>
             </w:r>
           </w:p>
         </w:tc>
@@ -9646,8 +9636,8 @@
         <w:tblLook w:val="04A0" w:firstRow="1" w:lastRow="0" w:firstColumn="1" w:lastColumn="0" w:noHBand="0" w:noVBand="1"/>
       </w:tblPr>
       <w:tblGrid>
-        <w:gridCol w:w="1841"/>
-        <w:gridCol w:w="7197"/>
+        <w:gridCol w:w="1797"/>
+        <w:gridCol w:w="7241"/>
       </w:tblGrid>
       <w:tr>
         <w:tc>
@@ -9718,7 +9708,23 @@
                 <w:sz w:val="22"/>
                 <w:lang w:eastAsia="es-MX"/>
               </w:rPr>
-              <w:t xml:space="preserve">Crear promoción </w:t>
+              <w:t>Administrar d</w:t>
+            </w:r>
+            <w:r>
+              <w:rPr>
+                <w:rFonts w:eastAsia="Times New Roman" w:cs="Arial"/>
+                <w:sz w:val="22"/>
+                <w:lang w:eastAsia="es-MX"/>
+              </w:rPr>
+              <w:t xml:space="preserve">anzas </w:t>
+            </w:r>
+            <w:r>
+              <w:rPr>
+                <w:rFonts w:eastAsia="Times New Roman" w:cs="Arial"/>
+                <w:sz w:val="22"/>
+                <w:lang w:eastAsia="es-MX"/>
+              </w:rPr>
+              <w:t xml:space="preserve"> </w:t>
             </w:r>
           </w:p>
         </w:tc>
@@ -9792,23 +9798,39 @@
                 <w:sz w:val="22"/>
                 <w:lang w:eastAsia="es-MX"/>
               </w:rPr>
-              <w:t xml:space="preserve">El actor registrará un nuevo </w:t>
-            </w:r>
-            <w:r>
-              <w:rPr>
-                <w:rFonts w:eastAsia="Times New Roman" w:cs="Arial"/>
-                <w:sz w:val="22"/>
-                <w:lang w:eastAsia="es-MX"/>
-              </w:rPr>
-              <w:t>maestro</w:t>
-            </w:r>
-            <w:r>
-              <w:rPr>
-                <w:rFonts w:eastAsia="Times New Roman" w:cs="Arial"/>
-                <w:sz w:val="22"/>
-                <w:lang w:eastAsia="es-MX"/>
-              </w:rPr>
-              <w:t xml:space="preserve"> en el sistema</w:t>
+              <w:t xml:space="preserve">El actor administrará </w:t>
+            </w:r>
+            <w:r>
+              <w:rPr>
+                <w:rFonts w:eastAsia="Times New Roman" w:cs="Arial"/>
+                <w:sz w:val="22"/>
+                <w:lang w:eastAsia="es-MX"/>
+              </w:rPr>
+              <w:t>las danzas, podrá crearlas o modificarlas seleccionándolas</w:t>
+            </w:r>
+            <w:r>
+              <w:rPr>
+                <w:rFonts w:eastAsia="Times New Roman" w:cs="Arial"/>
+                <w:sz w:val="22"/>
+                <w:lang w:eastAsia="es-MX"/>
+              </w:rPr>
+              <w:t xml:space="preserve"> de una lista de </w:t>
+            </w:r>
+            <w:r>
+              <w:rPr>
+                <w:rFonts w:eastAsia="Times New Roman" w:cs="Arial"/>
+                <w:sz w:val="22"/>
+                <w:lang w:eastAsia="es-MX"/>
+              </w:rPr>
+              <w:t>danzas</w:t>
+            </w:r>
+            <w:r>
+              <w:rPr>
+                <w:rFonts w:eastAsia="Times New Roman" w:cs="Arial"/>
+                <w:sz w:val="22"/>
+                <w:lang w:eastAsia="es-MX"/>
+              </w:rPr>
+              <w:t>.</w:t>
             </w:r>
           </w:p>
         </w:tc>
@@ -9956,39 +9978,7 @@
                 <w:sz w:val="22"/>
                 <w:lang w:eastAsia="es-MX"/>
               </w:rPr>
-              <w:t>Se creó un</w:t>
-            </w:r>
-            <w:r>
-              <w:rPr>
-                <w:rFonts w:eastAsia="Times New Roman" w:cs="Arial"/>
-                <w:sz w:val="22"/>
-                <w:lang w:eastAsia="es-MX"/>
-              </w:rPr>
-              <w:t>a nueva</w:t>
-            </w:r>
-            <w:r>
-              <w:rPr>
-                <w:rFonts w:eastAsia="Times New Roman" w:cs="Arial"/>
-                <w:sz w:val="22"/>
-                <w:lang w:eastAsia="es-MX"/>
-              </w:rPr>
-              <w:t xml:space="preserve"> </w:t>
-            </w:r>
-            <w:r>
-              <w:rPr>
-                <w:rFonts w:eastAsia="Times New Roman" w:cs="Arial"/>
-                <w:sz w:val="22"/>
-                <w:lang w:eastAsia="es-MX"/>
-              </w:rPr>
-              <w:t xml:space="preserve">promoción </w:t>
-            </w:r>
-            <w:r>
-              <w:rPr>
-                <w:rFonts w:eastAsia="Times New Roman" w:cs="Arial"/>
-                <w:sz w:val="22"/>
-                <w:lang w:eastAsia="es-MX"/>
-              </w:rPr>
-              <w:t xml:space="preserve">en el sistema </w:t>
+              <w:t>No existen cambios</w:t>
             </w:r>
           </w:p>
         </w:tc>
@@ -10056,14 +10046,6 @@
                 <w:lang w:eastAsia="es-MX"/>
               </w:rPr>
             </w:pPr>
-            <w:r>
-              <w:rPr>
-                <w:rFonts w:eastAsia="Times New Roman" w:cs="Arial"/>
-                <w:sz w:val="22"/>
-                <w:lang w:eastAsia="es-MX"/>
-              </w:rPr>
-              <w:t>Algún campo de datos no paso los parámetros de verificación especificados para el tipo de dato</w:t>
-            </w:r>
           </w:p>
         </w:tc>
       </w:tr>
@@ -10150,14 +10132,6 @@
                 <w:lang w:eastAsia="es-MX"/>
               </w:rPr>
             </w:pPr>
-            <w:r>
-              <w:rPr>
-                <w:rFonts w:eastAsia="Times New Roman" w:cs="Arial"/>
-                <w:sz w:val="22"/>
-                <w:lang w:eastAsia="es-MX"/>
-              </w:rPr>
-              <w:t>El formulario de datos contiene errores de formatos en los datos.</w:t>
-            </w:r>
           </w:p>
         </w:tc>
       </w:tr>
@@ -10304,39 +10278,7 @@
                 <w:sz w:val="22"/>
                 <w:lang w:eastAsia="es-MX"/>
               </w:rPr>
-              <w:t>El actor desea registrar un</w:t>
-            </w:r>
-            <w:r>
-              <w:rPr>
-                <w:rFonts w:eastAsia="Times New Roman" w:cs="Arial"/>
-                <w:sz w:val="22"/>
-                <w:lang w:eastAsia="es-MX"/>
-              </w:rPr>
-              <w:t>a nueva</w:t>
-            </w:r>
-            <w:r>
-              <w:rPr>
-                <w:rFonts w:eastAsia="Times New Roman" w:cs="Arial"/>
-                <w:sz w:val="22"/>
-                <w:lang w:eastAsia="es-MX"/>
-              </w:rPr>
-              <w:t xml:space="preserve"> </w:t>
-            </w:r>
-            <w:r>
-              <w:rPr>
-                <w:rFonts w:eastAsia="Times New Roman" w:cs="Arial"/>
-                <w:sz w:val="22"/>
-                <w:lang w:eastAsia="es-MX"/>
-              </w:rPr>
-              <w:t xml:space="preserve">promoción </w:t>
-            </w:r>
-            <w:r>
-              <w:rPr>
-                <w:rFonts w:eastAsia="Times New Roman" w:cs="Arial"/>
-                <w:sz w:val="22"/>
-                <w:lang w:eastAsia="es-MX"/>
-              </w:rPr>
-              <w:t>dentro del sistema.</w:t>
+              <w:t>El actor desea administrar las danzas dentro del sistema.</w:t>
             </w:r>
           </w:p>
         </w:tc>
@@ -10400,37 +10342,75 @@
               <w:pStyle w:val="Ttulo1Nmerico"/>
               <w:numPr>
                 <w:ilvl w:val="0"/>
-                <w:numId w:val="12"/>
+                <w:numId w:val="30"/>
               </w:numPr>
             </w:pPr>
             <w:r>
-              <w:t xml:space="preserve">Crear promoción </w:t>
-            </w:r>
-            <w:r>
-              <w:t xml:space="preserve">  </w:t>
+              <w:t xml:space="preserve">Administrar </w:t>
+            </w:r>
+            <w:r>
+              <w:t>Danzas</w:t>
             </w:r>
           </w:p>
           <w:p>
             <w:pPr>
               <w:pStyle w:val="Ttulo2Nmerico"/>
-              <w:rPr>
-                <w:sz w:val="22"/>
-                <w:szCs w:val="22"/>
-              </w:rPr>
-            </w:pPr>
-            <w:r>
-              <w:rPr>
-                <w:sz w:val="22"/>
-                <w:szCs w:val="22"/>
-              </w:rPr>
-              <w:t xml:space="preserve">El actor dará clic en la opción </w:t>
-            </w:r>
-            <w:r>
-              <w:rPr>
-                <w:sz w:val="22"/>
-                <w:szCs w:val="22"/>
-              </w:rPr>
-              <w:t>de registrar nueva</w:t>
+              <w:numPr>
+                <w:ilvl w:val="1"/>
+                <w:numId w:val="1"/>
+              </w:numPr>
+              <w:rPr>
+                <w:sz w:val="22"/>
+                <w:szCs w:val="22"/>
+              </w:rPr>
+            </w:pPr>
+            <w:r>
+              <w:rPr>
+                <w:sz w:val="22"/>
+                <w:szCs w:val="22"/>
+              </w:rPr>
+              <w:t>El actor dará clic en la sección de “</w:t>
+            </w:r>
+            <w:r>
+              <w:rPr>
+                <w:sz w:val="22"/>
+                <w:szCs w:val="22"/>
+              </w:rPr>
+              <w:t>Danzas</w:t>
+            </w:r>
+            <w:r>
+              <w:rPr>
+                <w:sz w:val="22"/>
+                <w:szCs w:val="22"/>
+              </w:rPr>
+              <w:t>”.</w:t>
+            </w:r>
+          </w:p>
+          <w:p>
+            <w:pPr>
+              <w:pStyle w:val="Ttulo2Nmerico"/>
+              <w:numPr>
+                <w:ilvl w:val="1"/>
+                <w:numId w:val="1"/>
+              </w:numPr>
+              <w:rPr>
+                <w:sz w:val="22"/>
+                <w:szCs w:val="22"/>
+              </w:rPr>
+            </w:pPr>
+            <w:r>
+              <w:rPr>
+                <w:sz w:val="22"/>
+                <w:szCs w:val="22"/>
+              </w:rPr>
+              <w:t>El sistema MiAMi  desplegará u</w:t>
+            </w:r>
+            <w:r>
+              <w:rPr>
+                <w:sz w:val="22"/>
+                <w:szCs w:val="22"/>
+              </w:rPr>
+              <w:t>na pantalla con una lista de las</w:t>
             </w:r>
             <w:r>
               <w:rPr>
@@ -10444,7 +10424,98 @@
                 <w:sz w:val="22"/>
                 <w:szCs w:val="22"/>
               </w:rPr>
-              <w:t>promoción</w:t>
+              <w:t>danzas</w:t>
+            </w:r>
+            <w:r>
+              <w:rPr>
+                <w:sz w:val="22"/>
+                <w:szCs w:val="22"/>
+              </w:rPr>
+              <w:t xml:space="preserve">, y </w:t>
+            </w:r>
+            <w:r>
+              <w:rPr>
+                <w:sz w:val="22"/>
+                <w:szCs w:val="22"/>
+              </w:rPr>
+              <w:t>cuatro</w:t>
+            </w:r>
+            <w:r>
+              <w:rPr>
+                <w:sz w:val="22"/>
+                <w:szCs w:val="22"/>
+              </w:rPr>
+              <w:t xml:space="preserve"> opciones, nueva</w:t>
+            </w:r>
+            <w:r>
+              <w:rPr>
+                <w:sz w:val="22"/>
+                <w:szCs w:val="22"/>
+              </w:rPr>
+              <w:t xml:space="preserve"> </w:t>
+            </w:r>
+            <w:r>
+              <w:rPr>
+                <w:sz w:val="22"/>
+                <w:szCs w:val="22"/>
+              </w:rPr>
+              <w:t xml:space="preserve">danza </w:t>
+            </w:r>
+            <w:r>
+              <w:rPr>
+                <w:sz w:val="22"/>
+                <w:szCs w:val="22"/>
+              </w:rPr>
+              <w:t>y tres</w:t>
+            </w:r>
+            <w:r>
+              <w:rPr>
+                <w:sz w:val="22"/>
+                <w:szCs w:val="22"/>
+              </w:rPr>
+              <w:t xml:space="preserve"> opciones deshabilitadas: </w:t>
+            </w:r>
+            <w:r>
+              <w:rPr>
+                <w:sz w:val="22"/>
+                <w:szCs w:val="22"/>
+              </w:rPr>
+              <w:t>crear grupo de danza</w:t>
+            </w:r>
+            <w:r>
+              <w:rPr>
+                <w:sz w:val="22"/>
+                <w:szCs w:val="22"/>
+              </w:rPr>
+              <w:t xml:space="preserve">, </w:t>
+            </w:r>
+            <w:r>
+              <w:rPr>
+                <w:sz w:val="22"/>
+                <w:szCs w:val="22"/>
+              </w:rPr>
+              <w:t xml:space="preserve">modificar </w:t>
+            </w:r>
+            <w:r>
+              <w:rPr>
+                <w:sz w:val="22"/>
+                <w:szCs w:val="22"/>
+              </w:rPr>
+              <w:t>grupo de danza,</w:t>
+            </w:r>
+            <w:r>
+              <w:rPr>
+                <w:sz w:val="22"/>
+                <w:szCs w:val="22"/>
+              </w:rPr>
+              <w:t xml:space="preserve"> eliminar </w:t>
+            </w:r>
+            <w:r>
+              <w:rPr>
+                <w:sz w:val="22"/>
+                <w:szCs w:val="22"/>
+              </w:rPr>
+              <w:t>grupo de danza y eliminar danza</w:t>
             </w:r>
             <w:r>
               <w:rPr>
@@ -10457,59 +10528,82 @@
           <w:p>
             <w:pPr>
               <w:pStyle w:val="Ttulo2Nmerico"/>
-              <w:rPr>
-                <w:sz w:val="22"/>
-                <w:szCs w:val="22"/>
-              </w:rPr>
-            </w:pPr>
-            <w:r>
-              <w:rPr>
-                <w:sz w:val="22"/>
-                <w:szCs w:val="22"/>
-              </w:rPr>
-              <w:t>El sistema d</w:t>
-            </w:r>
-            <w:r>
-              <w:rPr>
-                <w:sz w:val="22"/>
-                <w:szCs w:val="22"/>
-              </w:rPr>
-              <w:t>esplegará una ventana con campo</w:t>
-            </w:r>
-            <w:r>
-              <w:rPr>
-                <w:sz w:val="22"/>
-                <w:szCs w:val="22"/>
-              </w:rPr>
-              <w:t xml:space="preserve"> de texto para el nombre,</w:t>
-            </w:r>
-            <w:r>
-              <w:rPr>
-                <w:sz w:val="22"/>
-                <w:szCs w:val="22"/>
-              </w:rPr>
-              <w:t xml:space="preserve"> un combo box para elegir inscripción, mensualidad o ambas</w:t>
-            </w:r>
-            <w:r>
-              <w:rPr>
-                <w:sz w:val="22"/>
-                <w:szCs w:val="22"/>
-              </w:rPr>
-              <w:t xml:space="preserve"> </w:t>
-            </w:r>
-            <w:r>
-              <w:rPr>
-                <w:sz w:val="22"/>
-                <w:szCs w:val="22"/>
-              </w:rPr>
-              <w:t xml:space="preserve"> y un combo box para </w:t>
-            </w:r>
-            <w:r>
-              <w:rPr>
-                <w:sz w:val="22"/>
-                <w:szCs w:val="22"/>
-              </w:rPr>
-              <w:t>el porcentaje a descontar</w:t>
+              <w:numPr>
+                <w:ilvl w:val="1"/>
+                <w:numId w:val="1"/>
+              </w:numPr>
+              <w:rPr>
+                <w:sz w:val="22"/>
+              </w:rPr>
+            </w:pPr>
+            <w:r>
+              <w:rPr>
+                <w:sz w:val="22"/>
+                <w:szCs w:val="22"/>
+              </w:rPr>
+              <w:t xml:space="preserve">El actor seleccionará una danza </w:t>
+            </w:r>
+            <w:r>
+              <w:rPr>
+                <w:sz w:val="22"/>
+                <w:szCs w:val="22"/>
+              </w:rPr>
+              <w:t>de la lista.</w:t>
+            </w:r>
+          </w:p>
+          <w:p>
+            <w:pPr>
+              <w:pStyle w:val="Ttulo2Nmerico"/>
+              <w:numPr>
+                <w:ilvl w:val="1"/>
+                <w:numId w:val="1"/>
+              </w:numPr>
+              <w:rPr>
+                <w:sz w:val="22"/>
+                <w:szCs w:val="22"/>
+              </w:rPr>
+            </w:pPr>
+            <w:r>
+              <w:rPr>
+                <w:sz w:val="22"/>
+                <w:szCs w:val="22"/>
+              </w:rPr>
+              <w:t xml:space="preserve">El sistema MiAMi  habilitará las opciones de </w:t>
+            </w:r>
+            <w:r>
+              <w:rPr>
+                <w:sz w:val="22"/>
+                <w:szCs w:val="22"/>
+              </w:rPr>
+              <w:t xml:space="preserve">crear grupo de danza, </w:t>
+            </w:r>
+            <w:r>
+              <w:rPr>
+                <w:sz w:val="22"/>
+                <w:szCs w:val="22"/>
+              </w:rPr>
+              <w:t xml:space="preserve">modificar </w:t>
+            </w:r>
+            <w:r>
+              <w:rPr>
+                <w:sz w:val="22"/>
+                <w:szCs w:val="22"/>
+              </w:rPr>
+              <w:t>grupo de danza,</w:t>
+            </w:r>
+            <w:r>
+              <w:rPr>
+                <w:sz w:val="22"/>
+                <w:szCs w:val="22"/>
+              </w:rPr>
+              <w:t xml:space="preserve"> eliminar </w:t>
+            </w:r>
+            <w:r>
+              <w:rPr>
+                <w:sz w:val="22"/>
+                <w:szCs w:val="22"/>
+              </w:rPr>
+              <w:t>grupo de danza y eliminar danza</w:t>
             </w:r>
             <w:r>
               <w:rPr>
@@ -10522,116 +10616,12 @@
           <w:p>
             <w:pPr>
               <w:pStyle w:val="Ttulo2Nmerico"/>
-              <w:rPr>
-                <w:sz w:val="22"/>
-                <w:szCs w:val="22"/>
-              </w:rPr>
-            </w:pPr>
-            <w:r>
-              <w:rPr>
-                <w:sz w:val="22"/>
-                <w:szCs w:val="22"/>
-              </w:rPr>
-              <w:t>El actor llenara los campos correspondientes</w:t>
-            </w:r>
-            <w:r>
-              <w:rPr>
-                <w:sz w:val="22"/>
-                <w:szCs w:val="22"/>
-              </w:rPr>
-              <w:t>, escogerá el porcentaje</w:t>
-            </w:r>
-            <w:r>
-              <w:rPr>
-                <w:sz w:val="22"/>
-                <w:szCs w:val="22"/>
-              </w:rPr>
-              <w:t xml:space="preserve"> y dará clic en el opción de guardar.</w:t>
-            </w:r>
-          </w:p>
-          <w:p>
-            <w:pPr>
-              <w:pStyle w:val="Ttulo2Nmerico"/>
-              <w:rPr>
-                <w:sz w:val="22"/>
-                <w:szCs w:val="22"/>
-              </w:rPr>
-            </w:pPr>
-            <w:r>
-              <w:rPr>
-                <w:sz w:val="22"/>
-                <w:szCs w:val="22"/>
-              </w:rPr>
-              <w:t>El sistema mostrará un mensaje de éxito una opción para a</w:t>
-            </w:r>
-            <w:r>
-              <w:rPr>
-                <w:sz w:val="22"/>
-                <w:szCs w:val="22"/>
-              </w:rPr>
-              <w:t>ceptar y una opción para aplicar</w:t>
-            </w:r>
-            <w:r>
-              <w:rPr>
-                <w:sz w:val="22"/>
-                <w:szCs w:val="22"/>
-              </w:rPr>
-              <w:t xml:space="preserve"> </w:t>
-            </w:r>
-            <w:r>
-              <w:rPr>
-                <w:sz w:val="22"/>
-                <w:szCs w:val="22"/>
-              </w:rPr>
-              <w:t xml:space="preserve">la promoción a </w:t>
-            </w:r>
-            <w:r>
-              <w:rPr>
-                <w:sz w:val="22"/>
-                <w:szCs w:val="22"/>
-              </w:rPr>
-              <w:t>un curso.</w:t>
-            </w:r>
-          </w:p>
-          <w:p>
-            <w:pPr>
-              <w:pStyle w:val="Ttulo2Nmerico"/>
-              <w:rPr>
-                <w:sz w:val="22"/>
-                <w:szCs w:val="22"/>
-              </w:rPr>
-            </w:pPr>
-            <w:r>
-              <w:rPr>
-                <w:sz w:val="22"/>
-                <w:szCs w:val="22"/>
-              </w:rPr>
-              <w:t>El actor escogerá la opción de aceptar.</w:t>
-            </w:r>
-          </w:p>
-          <w:p>
-            <w:pPr>
-              <w:pStyle w:val="Ttulo2Nmerico"/>
-              <w:rPr>
-                <w:sz w:val="22"/>
-                <w:szCs w:val="22"/>
-              </w:rPr>
-            </w:pPr>
-            <w:r>
-              <w:rPr>
-                <w:sz w:val="22"/>
-                <w:szCs w:val="22"/>
-              </w:rPr>
-              <w:t xml:space="preserve">El sistema mostrará la ventana anterior. </w:t>
-            </w:r>
-          </w:p>
-          <w:p>
-            <w:pPr>
-              <w:spacing w:after="0" w:line="0" w:lineRule="atLeast"/>
-              <w:rPr>
-                <w:rFonts w:eastAsia="Times New Roman" w:cs="Arial"/>
-                <w:sz w:val="22"/>
-                <w:lang w:eastAsia="es-MX"/>
+              <w:numPr>
+                <w:ilvl w:val="1"/>
+                <w:numId w:val="1"/>
+              </w:numPr>
+              <w:rPr>
+                <w:sz w:val="22"/>
               </w:rPr>
             </w:pPr>
           </w:p>
@@ -10693,133 +10683,20 @@
           </w:tcPr>
           <w:p>
             <w:pPr>
-              <w:pStyle w:val="Ttulo1Nmerico"/>
-            </w:pPr>
-            <w:r>
-              <w:t xml:space="preserve">Registrar </w:t>
-            </w:r>
-            <w:r>
-              <w:t>Maestro</w:t>
-            </w:r>
-            <w:r>
-              <w:t xml:space="preserve"> y asignarlo FN 1.4</w:t>
-            </w:r>
-          </w:p>
-          <w:p>
-            <w:pPr>
-              <w:pStyle w:val="Ttulo2Nmerico"/>
-              <w:numPr>
-                <w:ilvl w:val="0"/>
-                <w:numId w:val="13"/>
-              </w:numPr>
-              <w:rPr>
-                <w:sz w:val="22"/>
-                <w:szCs w:val="22"/>
-              </w:rPr>
-            </w:pPr>
-            <w:r>
-              <w:rPr>
-                <w:sz w:val="22"/>
-                <w:szCs w:val="22"/>
-              </w:rPr>
-              <w:t xml:space="preserve">El actor escogerá la opción para aplicar la promoción </w:t>
-            </w:r>
-            <w:r>
-              <w:rPr>
-                <w:sz w:val="22"/>
-                <w:szCs w:val="22"/>
-              </w:rPr>
-              <w:t>a un curso.</w:t>
-            </w:r>
-          </w:p>
-          <w:p>
-            <w:pPr>
-              <w:pStyle w:val="Prrafodelista"/>
-              <w:numPr>
-                <w:ilvl w:val="0"/>
-                <w:numId w:val="13"/>
-              </w:numPr>
-              <w:rPr>
-                <w:rFonts w:cs="Arial"/>
+              <w:rPr>
+                <w:rFonts w:asciiTheme="majorHAnsi" w:hAnsiTheme="majorHAnsi" w:cstheme="minorHAnsi"/>
+                <w:b/>
                 <w:sz w:val="22"/>
                 <w:lang w:val="es-ES_tradnl" w:eastAsia="es-MX"/>
               </w:rPr>
             </w:pPr>
             <w:r>
               <w:rPr>
-                <w:rFonts w:cs="Arial"/>
-                <w:sz w:val="22"/>
+                <w:rFonts w:asciiTheme="majorHAnsi" w:hAnsiTheme="majorHAnsi" w:cstheme="minorHAnsi"/>
+                <w:b/>
                 <w:lang w:val="es-ES_tradnl" w:eastAsia="es-MX"/>
               </w:rPr>
-              <w:t xml:space="preserve">El sistema abrirá una ventana con </w:t>
-            </w:r>
-            <w:r>
-              <w:rPr>
-                <w:rFonts w:cs="Arial"/>
-                <w:sz w:val="22"/>
-                <w:lang w:val="es-ES_tradnl" w:eastAsia="es-MX"/>
-              </w:rPr>
-              <w:t>los cursos disponibles</w:t>
-            </w:r>
-            <w:r>
-              <w:rPr>
-                <w:rFonts w:cs="Arial"/>
-                <w:sz w:val="22"/>
-                <w:lang w:val="es-ES_tradnl" w:eastAsia="es-MX"/>
-              </w:rPr>
-              <w:t>.</w:t>
-            </w:r>
-          </w:p>
-          <w:p>
-            <w:pPr>
-              <w:pStyle w:val="Prrafodelista"/>
-              <w:numPr>
-                <w:ilvl w:val="0"/>
-                <w:numId w:val="13"/>
-              </w:numPr>
-              <w:rPr>
-                <w:rFonts w:cs="Arial"/>
-                <w:sz w:val="22"/>
-                <w:lang w:val="es-ES_tradnl" w:eastAsia="es-MX"/>
-              </w:rPr>
-            </w:pPr>
-            <w:r>
-              <w:rPr>
-                <w:rFonts w:cs="Arial"/>
-                <w:sz w:val="22"/>
-                <w:lang w:val="es-ES_tradnl" w:eastAsia="es-MX"/>
-              </w:rPr>
-              <w:t>El actor escogerá los que desee y</w:t>
-            </w:r>
-            <w:r>
-              <w:rPr>
-                <w:rFonts w:cs="Arial"/>
-                <w:sz w:val="22"/>
-                <w:lang w:val="es-ES_tradnl" w:eastAsia="es-MX"/>
-              </w:rPr>
-              <w:t xml:space="preserve"> dará clic en aceptar.</w:t>
-            </w:r>
-          </w:p>
-          <w:p>
-            <w:pPr>
-              <w:pStyle w:val="Prrafodelista"/>
-              <w:numPr>
-                <w:ilvl w:val="0"/>
-                <w:numId w:val="13"/>
-              </w:numPr>
-              <w:rPr>
-                <w:rFonts w:cs="Arial"/>
-                <w:sz w:val="22"/>
-                <w:lang w:val="es-ES_tradnl" w:eastAsia="es-MX"/>
-              </w:rPr>
-            </w:pPr>
-            <w:r>
-              <w:rPr>
-                <w:rFonts w:cs="Arial"/>
-                <w:sz w:val="22"/>
-                <w:lang w:val="es-ES_tradnl" w:eastAsia="es-MX"/>
-              </w:rPr>
-              <w:t xml:space="preserve">El sistema mostrará un mensaje de éxito y regresará a la pantalla anterior. </w:t>
+              <w:t>No existe</w:t>
             </w:r>
           </w:p>
         </w:tc>
@@ -10860,8 +10737,8 @@
         <w:tblLook w:val="04A0" w:firstRow="1" w:lastRow="0" w:firstColumn="1" w:lastColumn="0" w:noHBand="0" w:noVBand="1"/>
       </w:tblPr>
       <w:tblGrid>
-        <w:gridCol w:w="1915"/>
-        <w:gridCol w:w="7123"/>
+        <w:gridCol w:w="2292"/>
+        <w:gridCol w:w="5239"/>
       </w:tblGrid>
       <w:tr>
         <w:tc>
@@ -10933,7 +10810,7 @@
                 <w:sz w:val="22"/>
                 <w:lang w:eastAsia="es-MX"/>
               </w:rPr>
-              <w:t>Aplicar promoción</w:t>
+              <w:t>Crear danza</w:t>
             </w:r>
           </w:p>
         </w:tc>
@@ -11007,23 +10884,7 @@
                 <w:sz w:val="22"/>
                 <w:lang w:eastAsia="es-MX"/>
               </w:rPr>
-              <w:t xml:space="preserve">El actor </w:t>
-            </w:r>
-            <w:r>
-              <w:rPr>
-                <w:rFonts w:eastAsia="Times New Roman" w:cs="Arial"/>
-                <w:sz w:val="22"/>
-                <w:lang w:eastAsia="es-MX"/>
-              </w:rPr>
-              <w:t xml:space="preserve">aplicará una promoción </w:t>
-            </w:r>
-            <w:r>
-              <w:rPr>
-                <w:rFonts w:eastAsia="Times New Roman" w:cs="Arial"/>
-                <w:sz w:val="22"/>
-                <w:lang w:eastAsia="es-MX"/>
-              </w:rPr>
-              <w:t xml:space="preserve"> en el sistema</w:t>
+              <w:t>El actor creara una nueva danza dentro del sistema</w:t>
             </w:r>
           </w:p>
         </w:tc>
@@ -11097,7 +10958,7 @@
                 <w:sz w:val="22"/>
                 <w:lang w:eastAsia="es-MX"/>
               </w:rPr>
-              <w:t>Existe una promoción guardada</w:t>
+              <w:t>Ninguna</w:t>
             </w:r>
           </w:p>
         </w:tc>
@@ -11171,7 +11032,7 @@
                 <w:sz w:val="22"/>
                 <w:lang w:eastAsia="es-MX"/>
               </w:rPr>
-              <w:t>La promoción fue aplicada a un curso.</w:t>
+              <w:t>Se creó una nueva danza dentro del sistema</w:t>
             </w:r>
           </w:p>
         </w:tc>
@@ -11391,14 +11252,6 @@
                 <w:lang w:eastAsia="es-MX"/>
               </w:rPr>
             </w:pPr>
-            <w:r>
-              <w:rPr>
-                <w:rFonts w:eastAsia="Times New Roman" w:cs="Arial"/>
-                <w:sz w:val="22"/>
-                <w:lang w:eastAsia="es-MX"/>
-              </w:rPr>
-              <w:t>Directora</w:t>
-            </w:r>
           </w:p>
         </w:tc>
       </w:tr>
@@ -11465,30 +11318,6 @@
                 <w:lang w:eastAsia="es-MX"/>
               </w:rPr>
             </w:pPr>
-            <w:r>
-              <w:rPr>
-                <w:rFonts w:eastAsia="Times New Roman" w:cs="Arial"/>
-                <w:sz w:val="22"/>
-                <w:lang w:eastAsia="es-MX"/>
-              </w:rPr>
-              <w:t xml:space="preserve">El actor desea </w:t>
-            </w:r>
-            <w:r>
-              <w:rPr>
-                <w:rFonts w:eastAsia="Times New Roman" w:cs="Arial"/>
-                <w:sz w:val="22"/>
-                <w:lang w:eastAsia="es-MX"/>
-              </w:rPr>
-              <w:t xml:space="preserve">aplicar una promoción </w:t>
-            </w:r>
-            <w:r>
-              <w:rPr>
-                <w:rFonts w:eastAsia="Times New Roman" w:cs="Arial"/>
-                <w:sz w:val="22"/>
-                <w:lang w:eastAsia="es-MX"/>
-              </w:rPr>
-              <w:t>dentro del sistema.</w:t>
-            </w:r>
           </w:p>
         </w:tc>
       </w:tr>
@@ -11546,241 +11375,85 @@
               <w:right w:w="100" w:type="dxa"/>
             </w:tcMar>
           </w:tcPr>
-          <w:p>
-            <w:pPr>
-              <w:pStyle w:val="Ttulo1Nmerico"/>
-              <w:numPr>
-                <w:ilvl w:val="0"/>
-                <w:numId w:val="14"/>
-              </w:numPr>
-            </w:pPr>
-            <w:r>
-              <w:t xml:space="preserve">Aplicar promoción </w:t>
-            </w:r>
-            <w:r>
-              <w:t xml:space="preserve"> a  cursos </w:t>
-            </w:r>
-          </w:p>
-          <w:p>
-            <w:pPr>
-              <w:pStyle w:val="Ttulo2Nmerico"/>
-              <w:rPr>
-                <w:sz w:val="22"/>
-                <w:szCs w:val="22"/>
-              </w:rPr>
-            </w:pPr>
-            <w:r>
-              <w:rPr>
-                <w:sz w:val="22"/>
-                <w:szCs w:val="22"/>
-              </w:rPr>
-              <w:t xml:space="preserve">El actor dará clic en la opción de </w:t>
-            </w:r>
-            <w:r>
-              <w:rPr>
-                <w:sz w:val="22"/>
-                <w:szCs w:val="22"/>
-              </w:rPr>
-              <w:t>aplicar promoción</w:t>
-            </w:r>
-            <w:r>
-              <w:rPr>
-                <w:sz w:val="22"/>
-                <w:szCs w:val="22"/>
-              </w:rPr>
-              <w:t>.</w:t>
-            </w:r>
-          </w:p>
-          <w:p>
-            <w:pPr>
-              <w:pStyle w:val="Ttulo2Nmerico"/>
-              <w:rPr>
-                <w:sz w:val="22"/>
-                <w:szCs w:val="22"/>
-              </w:rPr>
-            </w:pPr>
-            <w:r>
-              <w:rPr>
-                <w:sz w:val="22"/>
-                <w:szCs w:val="22"/>
-              </w:rPr>
-              <w:t xml:space="preserve">El sistema desplegará </w:t>
-            </w:r>
-            <w:r>
-              <w:rPr>
-                <w:sz w:val="22"/>
-                <w:szCs w:val="22"/>
-              </w:rPr>
-              <w:t>una ventana con los cursos disponibles, una opción para guardar , una para cancelar  y  la opción de escoger a todos</w:t>
-            </w:r>
-          </w:p>
-          <w:p>
-            <w:pPr>
-              <w:pStyle w:val="Ttulo2Nmerico"/>
-              <w:rPr>
-                <w:sz w:val="22"/>
-                <w:szCs w:val="22"/>
-              </w:rPr>
-            </w:pPr>
-            <w:r>
-              <w:rPr>
-                <w:sz w:val="22"/>
-                <w:szCs w:val="22"/>
-              </w:rPr>
-              <w:t xml:space="preserve">El actor escogerá </w:t>
-            </w:r>
-            <w:r>
-              <w:rPr>
-                <w:sz w:val="22"/>
-                <w:szCs w:val="22"/>
-              </w:rPr>
-              <w:t xml:space="preserve">los cursos que dese y escogerá </w:t>
-            </w:r>
-            <w:proofErr w:type="gramStart"/>
-            <w:r>
-              <w:rPr>
-                <w:sz w:val="22"/>
-                <w:szCs w:val="22"/>
-              </w:rPr>
-              <w:t>continuar</w:t>
-            </w:r>
-            <w:r>
-              <w:rPr>
-                <w:sz w:val="22"/>
-                <w:szCs w:val="22"/>
-              </w:rPr>
-              <w:t xml:space="preserve"> </w:t>
-            </w:r>
-            <w:r>
-              <w:rPr>
-                <w:sz w:val="22"/>
-                <w:szCs w:val="22"/>
-              </w:rPr>
-              <w:t>.</w:t>
-            </w:r>
-            <w:proofErr w:type="gramEnd"/>
-          </w:p>
-          <w:p>
-            <w:pPr>
-              <w:pStyle w:val="Ttulo2Nmerico"/>
-              <w:rPr>
-                <w:sz w:val="22"/>
-                <w:szCs w:val="22"/>
-              </w:rPr>
-            </w:pPr>
-            <w:r>
-              <w:rPr>
-                <w:sz w:val="22"/>
-                <w:szCs w:val="22"/>
-              </w:rPr>
-              <w:t>El sistema mostrará un mensaje de éxito en la operación y volverá a la pantalla anterior.</w:t>
-            </w:r>
-          </w:p>
-        </w:tc>
-      </w:tr>
-      <w:tr>
-        <w:tc>
-          <w:tcPr>
-            <w:tcW w:w="0" w:type="auto"/>
-            <w:tcBorders>
-              <w:top w:val="single" w:sz="8" w:space="0" w:color="000000"/>
-              <w:left w:val="single" w:sz="8" w:space="0" w:color="000000"/>
-              <w:bottom w:val="single" w:sz="8" w:space="0" w:color="000000"/>
-              <w:right w:val="single" w:sz="8" w:space="0" w:color="000000"/>
-            </w:tcBorders>
-            <w:tcMar>
-              <w:top w:w="100" w:type="dxa"/>
-              <w:left w:w="100" w:type="dxa"/>
-              <w:bottom w:w="100" w:type="dxa"/>
-              <w:right w:w="100" w:type="dxa"/>
-            </w:tcMar>
-            <w:hideMark/>
-          </w:tcPr>
-          <w:p>
-            <w:pPr>
-              <w:spacing w:after="0" w:line="0" w:lineRule="atLeast"/>
-              <w:rPr>
-                <w:rFonts w:eastAsia="Times New Roman" w:cs="Arial"/>
-                <w:sz w:val="22"/>
-                <w:lang w:eastAsia="es-MX"/>
-              </w:rPr>
-            </w:pPr>
-            <w:r>
-              <w:rPr>
-                <w:rFonts w:eastAsia="Times New Roman" w:cs="Arial"/>
-                <w:color w:val="000000"/>
-                <w:sz w:val="22"/>
-                <w:lang w:eastAsia="es-MX"/>
-              </w:rPr>
-              <w:t>Flujo alterno:</w:t>
-            </w:r>
-          </w:p>
-        </w:tc>
-        <w:tc>
-          <w:tcPr>
-            <w:tcW w:w="0" w:type="auto"/>
-            <w:tcBorders>
-              <w:top w:val="single" w:sz="8" w:space="0" w:color="000000"/>
-              <w:left w:val="single" w:sz="8" w:space="0" w:color="000000"/>
-              <w:bottom w:val="single" w:sz="8" w:space="0" w:color="000000"/>
-              <w:right w:val="single" w:sz="8" w:space="0" w:color="000000"/>
-            </w:tcBorders>
-            <w:tcMar>
-              <w:top w:w="100" w:type="dxa"/>
-              <w:left w:w="100" w:type="dxa"/>
-              <w:bottom w:w="100" w:type="dxa"/>
-              <w:right w:w="100" w:type="dxa"/>
-            </w:tcMar>
-          </w:tcPr>
-          <w:p>
-            <w:pPr>
-              <w:pStyle w:val="Ttulo1Nmerico"/>
-            </w:pPr>
-            <w:r>
-              <w:t>Cancelar baja FN 1.3</w:t>
-            </w:r>
-          </w:p>
           <w:p>
             <w:pPr>
               <w:pStyle w:val="Ttulo2Nmerico"/>
               <w:numPr>
                 <w:ilvl w:val="0"/>
-                <w:numId w:val="15"/>
+                <w:numId w:val="0"/>
               </w:numPr>
               <w:rPr>
                 <w:sz w:val="22"/>
                 <w:szCs w:val="22"/>
               </w:rPr>
             </w:pPr>
-            <w:r>
-              <w:rPr>
-                <w:sz w:val="22"/>
-                <w:szCs w:val="22"/>
-              </w:rPr>
-              <w:t>El actor escogerá la opción de cancelar.</w:t>
-            </w:r>
-          </w:p>
-          <w:p>
-            <w:pPr>
-              <w:pStyle w:val="Prrafodelista"/>
-              <w:numPr>
-                <w:ilvl w:val="0"/>
-                <w:numId w:val="15"/>
-              </w:numPr>
+          </w:p>
+        </w:tc>
+      </w:tr>
+      <w:tr>
+        <w:tc>
+          <w:tcPr>
+            <w:tcW w:w="0" w:type="auto"/>
+            <w:tcBorders>
+              <w:top w:val="single" w:sz="8" w:space="0" w:color="000000"/>
+              <w:left w:val="single" w:sz="8" w:space="0" w:color="000000"/>
+              <w:bottom w:val="single" w:sz="8" w:space="0" w:color="000000"/>
+              <w:right w:val="single" w:sz="8" w:space="0" w:color="000000"/>
+            </w:tcBorders>
+            <w:tcMar>
+              <w:top w:w="100" w:type="dxa"/>
+              <w:left w:w="100" w:type="dxa"/>
+              <w:bottom w:w="100" w:type="dxa"/>
+              <w:right w:w="100" w:type="dxa"/>
+            </w:tcMar>
+            <w:hideMark/>
+          </w:tcPr>
+          <w:p>
+            <w:pPr>
+              <w:spacing w:after="0" w:line="0" w:lineRule="atLeast"/>
+              <w:rPr>
+                <w:rFonts w:eastAsia="Times New Roman" w:cs="Arial"/>
+                <w:sz w:val="22"/>
+                <w:lang w:eastAsia="es-MX"/>
+              </w:rPr>
+            </w:pPr>
+            <w:r>
+              <w:rPr>
+                <w:rFonts w:eastAsia="Times New Roman" w:cs="Arial"/>
+                <w:color w:val="000000"/>
+                <w:sz w:val="22"/>
+                <w:lang w:eastAsia="es-MX"/>
+              </w:rPr>
+              <w:t>Flujo alterno:</w:t>
+            </w:r>
+          </w:p>
+        </w:tc>
+        <w:tc>
+          <w:tcPr>
+            <w:tcW w:w="0" w:type="auto"/>
+            <w:tcBorders>
+              <w:top w:val="single" w:sz="8" w:space="0" w:color="000000"/>
+              <w:left w:val="single" w:sz="8" w:space="0" w:color="000000"/>
+              <w:bottom w:val="single" w:sz="8" w:space="0" w:color="000000"/>
+              <w:right w:val="single" w:sz="8" w:space="0" w:color="000000"/>
+            </w:tcBorders>
+            <w:tcMar>
+              <w:top w:w="100" w:type="dxa"/>
+              <w:left w:w="100" w:type="dxa"/>
+              <w:bottom w:w="100" w:type="dxa"/>
+              <w:right w:w="100" w:type="dxa"/>
+            </w:tcMar>
+          </w:tcPr>
+          <w:p>
+            <w:pPr>
               <w:rPr>
                 <w:rFonts w:cs="Arial"/>
                 <w:sz w:val="22"/>
                 <w:lang w:val="es-ES_tradnl" w:eastAsia="es-MX"/>
               </w:rPr>
             </w:pPr>
-            <w:r>
-              <w:rPr>
-                <w:rFonts w:cs="Arial"/>
-                <w:sz w:val="22"/>
-                <w:lang w:val="es-ES_tradnl" w:eastAsia="es-MX"/>
-              </w:rPr>
-              <w:t>El sistema volverá a la pantalla anterior.</w:t>
-            </w:r>
+            <w:bookmarkStart w:id="0" w:name="_GoBack"/>
+            <w:bookmarkEnd w:id="0"/>
           </w:p>
         </w:tc>
       </w:tr>
@@ -12622,7 +12295,7 @@
   <w:abstractNum w:abstractNumId="9">
     <w:nsid w:val="6944211F"/>
     <w:multiLevelType w:val="multilevel"/>
-    <w:tmpl w:val="7CBE19DE"/>
+    <w:tmpl w:val="075CD8F0"/>
     <w:lvl w:ilvl="0">
       <w:start w:val="1"/>
       <w:numFmt w:val="decimal"/>
@@ -13447,6 +13120,36 @@
   <w:num w:numId="29">
     <w:abstractNumId w:val="10"/>
   </w:num>
+  <w:num w:numId="30">
+    <w:abstractNumId w:val="9"/>
+    <w:lvlOverride w:ilvl="0">
+      <w:startOverride w:val="1"/>
+    </w:lvlOverride>
+    <w:lvlOverride w:ilvl="1">
+      <w:startOverride w:val="1"/>
+    </w:lvlOverride>
+    <w:lvlOverride w:ilvl="2">
+      <w:startOverride w:val="1"/>
+    </w:lvlOverride>
+    <w:lvlOverride w:ilvl="3">
+      <w:startOverride w:val="1"/>
+    </w:lvlOverride>
+    <w:lvlOverride w:ilvl="4">
+      <w:startOverride w:val="1"/>
+    </w:lvlOverride>
+    <w:lvlOverride w:ilvl="5">
+      <w:startOverride w:val="1"/>
+    </w:lvlOverride>
+    <w:lvlOverride w:ilvl="6">
+      <w:startOverride w:val="1"/>
+    </w:lvlOverride>
+    <w:lvlOverride w:ilvl="7">
+      <w:startOverride w:val="1"/>
+    </w:lvlOverride>
+    <w:lvlOverride w:ilvl="8">
+      <w:startOverride w:val="1"/>
+    </w:lvlOverride>
+  </w:num>
 </w:numbering>
 </file>
 
@@ -13729,7 +13432,7 @@
     <w:basedOn w:val="Ttulo1"/>
     <w:autoRedefine/>
     <w:qFormat/>
-    <w:rsid w:val="00157AE1"/>
+    <w:rsid w:val="00F137B0"/>
     <w:pPr>
       <w:numPr>
         <w:numId w:val="1"/>
@@ -14129,7 +13832,7 @@
     <w:basedOn w:val="Ttulo1"/>
     <w:autoRedefine/>
     <w:qFormat/>
-    <w:rsid w:val="00157AE1"/>
+    <w:rsid w:val="00F137B0"/>
     <w:pPr>
       <w:numPr>
         <w:numId w:val="1"/>
@@ -14540,7 +14243,7 @@
 </file>
 
 <file path=customXml/itemProps1.xml><?xml version="1.0" encoding="utf-8"?>
-<ds:datastoreItem xmlns:ds="http://schemas.openxmlformats.org/officeDocument/2006/customXml" ds:itemID="{D7814581-3225-4C40-9C47-5499E67DCC37}">
+<ds:datastoreItem xmlns:ds="http://schemas.openxmlformats.org/officeDocument/2006/customXml" ds:itemID="{525E20B6-D4E4-4DD3-9D3E-596E5EC3DBB2}">
   <ds:schemaRefs>
     <ds:schemaRef ds:uri="http://schemas.openxmlformats.org/officeDocument/2006/bibliography"/>
   </ds:schemaRefs>

</xml_diff>

<commit_message>
necesario para hacer pull, se bajo el proyecto fx
</commit_message>
<xml_diff>
--- a/Diseno/Andrés/CU Control alumnos maestros.docx
+++ b/Diseno/Andrés/CU Control alumnos maestros.docx
@@ -4023,23 +4023,7 @@
                 <w:sz w:val="22"/>
                 <w:szCs w:val="22"/>
               </w:rPr>
-              <w:t xml:space="preserve"> personal, </w:t>
-            </w:r>
-            <w:proofErr w:type="spellStart"/>
-            <w:r>
-              <w:rPr>
-                <w:sz w:val="22"/>
-                <w:szCs w:val="22"/>
-              </w:rPr>
-              <w:t>combobox</w:t>
-            </w:r>
-            <w:proofErr w:type="spellEnd"/>
-            <w:r>
-              <w:rPr>
-                <w:sz w:val="22"/>
-                <w:szCs w:val="22"/>
-              </w:rPr>
-              <w:t xml:space="preserve"> para los bailes y clases, </w:t>
+              <w:t xml:space="preserve"> personal, combobox para los bailes y clases, </w:t>
             </w:r>
             <w:r>
               <w:rPr>
@@ -4899,16 +4883,7 @@
                 <w:sz w:val="22"/>
                 <w:lang w:eastAsia="es-MX"/>
               </w:rPr>
-              <w:t xml:space="preserve">El actor desea administrar </w:t>
-            </w:r>
-            <w:proofErr w:type="gramStart"/>
-            <w:r>
-              <w:rPr>
-                <w:rFonts w:eastAsia="Times New Roman" w:cs="Arial"/>
-                <w:sz w:val="22"/>
-                <w:lang w:eastAsia="es-MX"/>
-              </w:rPr>
-              <w:t xml:space="preserve">los </w:t>
+              <w:t xml:space="preserve">El actor desea administrar los </w:t>
             </w:r>
             <w:r>
               <w:rPr>
@@ -4918,7 +4893,6 @@
               </w:rPr>
               <w:t>maestro</w:t>
             </w:r>
-            <w:proofErr w:type="gramEnd"/>
             <w:r>
               <w:rPr>
                 <w:rFonts w:eastAsia="Times New Roman" w:cs="Arial"/>
@@ -8427,23 +8401,7 @@
                 <w:sz w:val="22"/>
                 <w:szCs w:val="22"/>
               </w:rPr>
-              <w:t xml:space="preserve">El sistema MiAMi mostrará una pantalla con la información del usuario, los cursos inscritos, campos de texto para modificar la información personal, </w:t>
-            </w:r>
-            <w:proofErr w:type="spellStart"/>
-            <w:r>
-              <w:rPr>
-                <w:sz w:val="22"/>
-                <w:szCs w:val="22"/>
-              </w:rPr>
-              <w:t>combobox</w:t>
-            </w:r>
-            <w:proofErr w:type="spellEnd"/>
-            <w:r>
-              <w:rPr>
-                <w:sz w:val="22"/>
-                <w:szCs w:val="22"/>
-              </w:rPr>
-              <w:t xml:space="preserve"> para los bailes y clases,  y dos opciones, guardar y cancelar.</w:t>
+              <w:t>El sistema MiAMi mostrará una pantalla con la información del usuario, los cursos inscritos, campos de texto para modificar la información personal, combobox para los bailes y clases,  y dos opciones, guardar y cancelar.</w:t>
             </w:r>
           </w:p>
           <w:p>
@@ -9413,23 +9371,7 @@
                 <w:sz w:val="22"/>
                 <w:szCs w:val="22"/>
               </w:rPr>
-              <w:t xml:space="preserve">El sistema MiAMi mostrará una pantalla con la información del usuario, los cursos inscritos, campos de texto para modificar la información personal, </w:t>
-            </w:r>
-            <w:proofErr w:type="spellStart"/>
-            <w:r>
-              <w:rPr>
-                <w:sz w:val="22"/>
-                <w:szCs w:val="22"/>
-              </w:rPr>
-              <w:t>combobox</w:t>
-            </w:r>
-            <w:proofErr w:type="spellEnd"/>
-            <w:r>
-              <w:rPr>
-                <w:sz w:val="22"/>
-                <w:szCs w:val="22"/>
-              </w:rPr>
-              <w:t xml:space="preserve"> </w:t>
+              <w:t xml:space="preserve">El sistema MiAMi mostrará una pantalla con la información del usuario, los cursos inscritos, campos de texto para modificar la información personal, combobox </w:t>
             </w:r>
             <w:r>
               <w:rPr>
@@ -10438,14 +10380,7 @@
                 <w:sz w:val="22"/>
                 <w:szCs w:val="22"/>
               </w:rPr>
-              <w:t>cuatro</w:t>
-            </w:r>
-            <w:r>
-              <w:rPr>
-                <w:sz w:val="22"/>
-                <w:szCs w:val="22"/>
-              </w:rPr>
-              <w:t xml:space="preserve"> opciones, nueva</w:t>
+              <w:t>cuatro opciones, nueva</w:t>
             </w:r>
             <w:r>
               <w:rPr>
@@ -10459,14 +10394,7 @@
                 <w:sz w:val="22"/>
                 <w:szCs w:val="22"/>
               </w:rPr>
-              <w:t xml:space="preserve">danza </w:t>
-            </w:r>
-            <w:r>
-              <w:rPr>
-                <w:sz w:val="22"/>
-                <w:szCs w:val="22"/>
-              </w:rPr>
-              <w:t>y tres</w:t>
+              <w:t>danza y tres</w:t>
             </w:r>
             <w:r>
               <w:rPr>
@@ -10480,14 +10408,7 @@
                 <w:sz w:val="22"/>
                 <w:szCs w:val="22"/>
               </w:rPr>
-              <w:t>crear grupo de danza</w:t>
-            </w:r>
-            <w:r>
-              <w:rPr>
-                <w:sz w:val="22"/>
-                <w:szCs w:val="22"/>
-              </w:rPr>
-              <w:t xml:space="preserve">, </w:t>
+              <w:t xml:space="preserve">crear grupo de danza, </w:t>
             </w:r>
             <w:r>
               <w:rPr>
@@ -10612,18 +10533,6 @@
               </w:rPr>
               <w:t>.</w:t>
             </w:r>
-          </w:p>
-          <w:p>
-            <w:pPr>
-              <w:pStyle w:val="Ttulo2Nmerico"/>
-              <w:numPr>
-                <w:ilvl w:val="1"/>
-                <w:numId w:val="1"/>
-              </w:numPr>
-              <w:rPr>
-                <w:sz w:val="22"/>
-              </w:rPr>
-            </w:pPr>
           </w:p>
         </w:tc>
       </w:tr>
@@ -10737,8 +10646,8 @@
         <w:tblLook w:val="04A0" w:firstRow="1" w:lastRow="0" w:firstColumn="1" w:lastColumn="0" w:noHBand="0" w:noVBand="1"/>
       </w:tblPr>
       <w:tblGrid>
-        <w:gridCol w:w="2292"/>
-        <w:gridCol w:w="5239"/>
+        <w:gridCol w:w="1950"/>
+        <w:gridCol w:w="7088"/>
       </w:tblGrid>
       <w:tr>
         <w:tc>
@@ -10810,8 +10719,18 @@
                 <w:sz w:val="22"/>
                 <w:lang w:eastAsia="es-MX"/>
               </w:rPr>
-              <w:t>Crear danza</w:t>
-            </w:r>
+              <w:t xml:space="preserve">Crear </w:t>
+            </w:r>
+            <w:r>
+              <w:rPr>
+                <w:rFonts w:eastAsia="Times New Roman" w:cs="Arial"/>
+                <w:sz w:val="22"/>
+                <w:lang w:eastAsia="es-MX"/>
+              </w:rPr>
+              <w:t>grupo de danza</w:t>
+            </w:r>
+            <w:bookmarkStart w:id="0" w:name="_GoBack"/>
+            <w:bookmarkEnd w:id="0"/>
           </w:p>
         </w:tc>
       </w:tr>
@@ -11252,6 +11171,14 @@
                 <w:lang w:eastAsia="es-MX"/>
               </w:rPr>
             </w:pPr>
+            <w:r>
+              <w:rPr>
+                <w:rFonts w:eastAsia="Times New Roman" w:cs="Arial"/>
+                <w:sz w:val="22"/>
+                <w:lang w:eastAsia="es-MX"/>
+              </w:rPr>
+              <w:t>Directora</w:t>
+            </w:r>
           </w:p>
         </w:tc>
       </w:tr>
@@ -11318,6 +11245,14 @@
                 <w:lang w:eastAsia="es-MX"/>
               </w:rPr>
             </w:pPr>
+            <w:r>
+              <w:rPr>
+                <w:rFonts w:eastAsia="Times New Roman" w:cs="Arial"/>
+                <w:sz w:val="22"/>
+                <w:lang w:eastAsia="es-MX"/>
+              </w:rPr>
+              <w:t>El actor desea crear una nueva danza dentro del sistema.</w:t>
+            </w:r>
           </w:p>
         </w:tc>
       </w:tr>
@@ -11375,6 +11310,220 @@
               <w:right w:w="100" w:type="dxa"/>
             </w:tcMar>
           </w:tcPr>
+          <w:p>
+            <w:pPr>
+              <w:pStyle w:val="Ttulo1Nmerico"/>
+              <w:numPr>
+                <w:ilvl w:val="0"/>
+                <w:numId w:val="31"/>
+              </w:numPr>
+            </w:pPr>
+            <w:r>
+              <w:t xml:space="preserve">Crear danza extiende </w:t>
+            </w:r>
+            <w:r>
+              <w:t xml:space="preserve"> CU “Administrar </w:t>
+            </w:r>
+            <w:r>
+              <w:t>danzas</w:t>
+            </w:r>
+            <w:r>
+              <w:t>” FN 1.2.</w:t>
+            </w:r>
+          </w:p>
+          <w:p>
+            <w:pPr>
+              <w:pStyle w:val="Ttulo2Nmerico"/>
+              <w:rPr>
+                <w:sz w:val="22"/>
+                <w:szCs w:val="22"/>
+              </w:rPr>
+            </w:pPr>
+            <w:r>
+              <w:rPr>
+                <w:sz w:val="22"/>
+                <w:szCs w:val="22"/>
+              </w:rPr>
+              <w:t xml:space="preserve">El actor dará clic en la opción de </w:t>
+            </w:r>
+            <w:r>
+              <w:rPr>
+                <w:sz w:val="22"/>
+                <w:szCs w:val="22"/>
+              </w:rPr>
+              <w:t>crear</w:t>
+            </w:r>
+            <w:r>
+              <w:rPr>
+                <w:sz w:val="22"/>
+                <w:szCs w:val="22"/>
+              </w:rPr>
+              <w:t xml:space="preserve"> </w:t>
+            </w:r>
+            <w:r>
+              <w:rPr>
+                <w:sz w:val="22"/>
+              </w:rPr>
+              <w:t>danza</w:t>
+            </w:r>
+            <w:r>
+              <w:rPr>
+                <w:sz w:val="22"/>
+                <w:szCs w:val="22"/>
+              </w:rPr>
+              <w:t>.</w:t>
+            </w:r>
+          </w:p>
+          <w:p>
+            <w:pPr>
+              <w:pStyle w:val="Ttulo2Nmerico"/>
+              <w:rPr>
+                <w:sz w:val="22"/>
+                <w:szCs w:val="22"/>
+              </w:rPr>
+            </w:pPr>
+            <w:r>
+              <w:rPr>
+                <w:sz w:val="22"/>
+                <w:szCs w:val="22"/>
+              </w:rPr>
+              <w:t xml:space="preserve">El sistema desplegará una ventana con </w:t>
+            </w:r>
+            <w:r>
+              <w:rPr>
+                <w:sz w:val="22"/>
+                <w:szCs w:val="22"/>
+              </w:rPr>
+              <w:t xml:space="preserve">un </w:t>
+            </w:r>
+            <w:r>
+              <w:rPr>
+                <w:sz w:val="22"/>
+                <w:szCs w:val="22"/>
+              </w:rPr>
+              <w:t>ca</w:t>
+            </w:r>
+            <w:r>
+              <w:rPr>
+                <w:sz w:val="22"/>
+                <w:szCs w:val="22"/>
+              </w:rPr>
+              <w:t>mpo</w:t>
+            </w:r>
+            <w:r>
+              <w:rPr>
+                <w:sz w:val="22"/>
+                <w:szCs w:val="22"/>
+              </w:rPr>
+              <w:t xml:space="preserve"> de texto para el nombre de la danza</w:t>
+            </w:r>
+            <w:r>
+              <w:rPr>
+                <w:sz w:val="22"/>
+                <w:szCs w:val="22"/>
+              </w:rPr>
+              <w:t>.</w:t>
+            </w:r>
+          </w:p>
+          <w:p>
+            <w:pPr>
+              <w:pStyle w:val="Ttulo2Nmerico"/>
+              <w:rPr>
+                <w:sz w:val="22"/>
+                <w:szCs w:val="22"/>
+              </w:rPr>
+            </w:pPr>
+            <w:r>
+              <w:rPr>
+                <w:sz w:val="22"/>
+                <w:szCs w:val="22"/>
+              </w:rPr>
+              <w:t>El actor llenará el campo correspondiente</w:t>
+            </w:r>
+            <w:r>
+              <w:rPr>
+                <w:sz w:val="22"/>
+                <w:szCs w:val="22"/>
+              </w:rPr>
+              <w:t xml:space="preserve"> y dará cl</w:t>
+            </w:r>
+            <w:r>
+              <w:rPr>
+                <w:sz w:val="22"/>
+                <w:szCs w:val="22"/>
+              </w:rPr>
+              <w:t>ic en el opción de guardar nueva danza</w:t>
+            </w:r>
+            <w:r>
+              <w:rPr>
+                <w:sz w:val="22"/>
+                <w:szCs w:val="22"/>
+              </w:rPr>
+              <w:t>.</w:t>
+            </w:r>
+          </w:p>
+          <w:p>
+            <w:pPr>
+              <w:pStyle w:val="Ttulo2Nmerico"/>
+              <w:rPr>
+                <w:sz w:val="22"/>
+                <w:szCs w:val="22"/>
+              </w:rPr>
+            </w:pPr>
+            <w:r>
+              <w:rPr>
+                <w:sz w:val="22"/>
+                <w:szCs w:val="22"/>
+              </w:rPr>
+              <w:t xml:space="preserve">El sistema mostrará un mensaje de éxito una opción para aceptar y una opción para </w:t>
+            </w:r>
+            <w:r>
+              <w:rPr>
+                <w:sz w:val="22"/>
+                <w:szCs w:val="22"/>
+              </w:rPr>
+              <w:t>agregar grupos de danza a la danza</w:t>
+            </w:r>
+            <w:r>
+              <w:rPr>
+                <w:sz w:val="22"/>
+                <w:szCs w:val="22"/>
+              </w:rPr>
+              <w:t>.</w:t>
+            </w:r>
+          </w:p>
+          <w:p>
+            <w:pPr>
+              <w:pStyle w:val="Ttulo2Nmerico"/>
+              <w:rPr>
+                <w:sz w:val="22"/>
+                <w:szCs w:val="22"/>
+              </w:rPr>
+            </w:pPr>
+            <w:r>
+              <w:rPr>
+                <w:sz w:val="22"/>
+                <w:szCs w:val="22"/>
+              </w:rPr>
+              <w:t>El actor escogerá la opción de aceptar.</w:t>
+            </w:r>
+          </w:p>
+          <w:p>
+            <w:pPr>
+              <w:pStyle w:val="Ttulo2Nmerico"/>
+              <w:rPr>
+                <w:sz w:val="22"/>
+                <w:szCs w:val="22"/>
+              </w:rPr>
+            </w:pPr>
+            <w:r>
+              <w:rPr>
+                <w:sz w:val="22"/>
+                <w:szCs w:val="22"/>
+              </w:rPr>
+              <w:t xml:space="preserve">El sistema mostrará la ventana anterior. </w:t>
+            </w:r>
+          </w:p>
           <w:p>
             <w:pPr>
               <w:pStyle w:val="Ttulo2Nmerico"/>
@@ -11446,14 +11595,222 @@
           </w:tcPr>
           <w:p>
             <w:pPr>
+              <w:pStyle w:val="Ttulo1Nmerico"/>
+            </w:pPr>
+            <w:r>
+              <w:t xml:space="preserve">Crear danza y grupo </w:t>
+            </w:r>
+            <w:r>
+              <w:t>FN 1.4</w:t>
+            </w:r>
+          </w:p>
+          <w:p>
+            <w:pPr>
+              <w:pStyle w:val="Ttulo2Nmerico"/>
+              <w:numPr>
+                <w:ilvl w:val="0"/>
+                <w:numId w:val="32"/>
+              </w:numPr>
+              <w:rPr>
+                <w:sz w:val="22"/>
+                <w:szCs w:val="22"/>
+              </w:rPr>
+            </w:pPr>
+            <w:r>
+              <w:rPr>
+                <w:sz w:val="22"/>
+                <w:szCs w:val="22"/>
+              </w:rPr>
+              <w:t xml:space="preserve">El actor escogerá la opción </w:t>
+            </w:r>
+            <w:r>
+              <w:rPr>
+                <w:sz w:val="22"/>
+                <w:szCs w:val="22"/>
+              </w:rPr>
+              <w:t>agregar grupos de danza</w:t>
+            </w:r>
+            <w:r>
+              <w:rPr>
+                <w:sz w:val="22"/>
+                <w:szCs w:val="22"/>
+              </w:rPr>
+              <w:t>.</w:t>
+            </w:r>
+          </w:p>
+          <w:p>
+            <w:pPr>
+              <w:pStyle w:val="Prrafodelista"/>
+              <w:numPr>
+                <w:ilvl w:val="0"/>
+                <w:numId w:val="32"/>
+              </w:numPr>
               <w:rPr>
                 <w:rFonts w:cs="Arial"/>
                 <w:sz w:val="22"/>
                 <w:lang w:val="es-ES_tradnl" w:eastAsia="es-MX"/>
               </w:rPr>
             </w:pPr>
-            <w:bookmarkStart w:id="0" w:name="_GoBack"/>
-            <w:bookmarkEnd w:id="0"/>
+            <w:r>
+              <w:rPr>
+                <w:rFonts w:cs="Arial"/>
+                <w:sz w:val="22"/>
+                <w:lang w:val="es-ES_tradnl" w:eastAsia="es-MX"/>
+              </w:rPr>
+              <w:t>El sistema abrirá</w:t>
+            </w:r>
+            <w:r>
+              <w:rPr>
+                <w:rFonts w:cs="Arial"/>
+                <w:sz w:val="22"/>
+                <w:lang w:val="es-ES_tradnl" w:eastAsia="es-MX"/>
+              </w:rPr>
+              <w:t xml:space="preserve"> la ventana </w:t>
+            </w:r>
+            <w:r>
+              <w:rPr>
+                <w:rFonts w:cs="Arial"/>
+                <w:sz w:val="22"/>
+                <w:lang w:val="es-ES_tradnl" w:eastAsia="es-MX"/>
+              </w:rPr>
+              <w:t xml:space="preserve">del flujo normal </w:t>
+            </w:r>
+            <w:r>
+              <w:rPr>
+                <w:rFonts w:cs="Arial"/>
+                <w:sz w:val="22"/>
+                <w:lang w:val="es-ES_tradnl" w:eastAsia="es-MX"/>
+              </w:rPr>
+              <w:t>del  CU Crear grupo de danza</w:t>
+            </w:r>
+            <w:r>
+              <w:rPr>
+                <w:rFonts w:cs="Arial"/>
+                <w:sz w:val="22"/>
+                <w:lang w:val="es-ES_tradnl" w:eastAsia="es-MX"/>
+              </w:rPr>
+              <w:t xml:space="preserve"> con el campo de danza en la danza actual</w:t>
+            </w:r>
+            <w:r>
+              <w:rPr>
+                <w:rFonts w:cs="Arial"/>
+                <w:sz w:val="22"/>
+                <w:lang w:val="es-ES_tradnl" w:eastAsia="es-MX"/>
+              </w:rPr>
+              <w:t>.</w:t>
+            </w:r>
+            <w:r>
+              <w:rPr>
+                <w:rFonts w:cs="Arial"/>
+                <w:sz w:val="22"/>
+                <w:lang w:val="es-ES_tradnl" w:eastAsia="es-MX"/>
+              </w:rPr>
+              <w:t xml:space="preserve"> </w:t>
+            </w:r>
+          </w:p>
+        </w:tc>
+      </w:tr>
+      <w:tr>
+        <w:tc>
+          <w:tcPr>
+            <w:tcW w:w="0" w:type="auto"/>
+            <w:tcBorders>
+              <w:top w:val="single" w:sz="8" w:space="0" w:color="000000"/>
+              <w:left w:val="single" w:sz="8" w:space="0" w:color="000000"/>
+              <w:bottom w:val="single" w:sz="8" w:space="0" w:color="000000"/>
+              <w:right w:val="single" w:sz="8" w:space="0" w:color="000000"/>
+            </w:tcBorders>
+            <w:tcMar>
+              <w:top w:w="100" w:type="dxa"/>
+              <w:left w:w="100" w:type="dxa"/>
+              <w:bottom w:w="100" w:type="dxa"/>
+              <w:right w:w="100" w:type="dxa"/>
+            </w:tcMar>
+          </w:tcPr>
+          <w:p>
+            <w:pPr>
+              <w:spacing w:after="0" w:line="0" w:lineRule="atLeast"/>
+              <w:rPr>
+                <w:rFonts w:eastAsia="Times New Roman" w:cs="Arial"/>
+                <w:color w:val="000000"/>
+                <w:sz w:val="22"/>
+                <w:lang w:eastAsia="es-MX"/>
+              </w:rPr>
+            </w:pPr>
+            <w:r>
+              <w:rPr>
+                <w:rFonts w:eastAsia="Times New Roman" w:cs="Arial"/>
+                <w:color w:val="000000"/>
+                <w:sz w:val="22"/>
+                <w:lang w:eastAsia="es-MX"/>
+              </w:rPr>
+              <w:t>Flujo alterno:</w:t>
+            </w:r>
+          </w:p>
+        </w:tc>
+        <w:tc>
+          <w:tcPr>
+            <w:tcW w:w="0" w:type="auto"/>
+            <w:tcBorders>
+              <w:top w:val="single" w:sz="8" w:space="0" w:color="000000"/>
+              <w:left w:val="single" w:sz="8" w:space="0" w:color="000000"/>
+              <w:bottom w:val="single" w:sz="8" w:space="0" w:color="000000"/>
+              <w:right w:val="single" w:sz="8" w:space="0" w:color="000000"/>
+            </w:tcBorders>
+            <w:tcMar>
+              <w:top w:w="100" w:type="dxa"/>
+              <w:left w:w="100" w:type="dxa"/>
+              <w:bottom w:w="100" w:type="dxa"/>
+              <w:right w:w="100" w:type="dxa"/>
+            </w:tcMar>
+          </w:tcPr>
+          <w:p>
+            <w:pPr>
+              <w:pStyle w:val="Ttulo1Nmerico"/>
+            </w:pPr>
+            <w:r>
+              <w:t>Cancelar registro FN 1.3</w:t>
+            </w:r>
+          </w:p>
+          <w:p>
+            <w:pPr>
+              <w:pStyle w:val="Ttulo2Nmerico"/>
+              <w:numPr>
+                <w:ilvl w:val="0"/>
+                <w:numId w:val="36"/>
+              </w:numPr>
+              <w:rPr>
+                <w:sz w:val="22"/>
+                <w:szCs w:val="22"/>
+              </w:rPr>
+            </w:pPr>
+            <w:r>
+              <w:rPr>
+                <w:sz w:val="22"/>
+                <w:szCs w:val="22"/>
+              </w:rPr>
+              <w:t>El actor escogerá la opción de cancelar.</w:t>
+            </w:r>
+          </w:p>
+          <w:p>
+            <w:pPr>
+              <w:pStyle w:val="Ttulo2Nmerico"/>
+              <w:numPr>
+                <w:ilvl w:val="0"/>
+                <w:numId w:val="36"/>
+              </w:numPr>
+              <w:rPr>
+                <w:sz w:val="22"/>
+                <w:szCs w:val="22"/>
+              </w:rPr>
+            </w:pPr>
+            <w:r>
+              <w:rPr>
+                <w:sz w:val="22"/>
+                <w:szCs w:val="22"/>
+              </w:rPr>
+              <w:t>El sistema volverá a la pantalla anterior.</w:t>
+            </w:r>
           </w:p>
         </w:tc>
       </w:tr>
@@ -11466,6 +11823,1296 @@
         </w:rPr>
       </w:pPr>
     </w:p>
+    <w:p>
+      <w:pPr>
+        <w:rPr>
+          <w:rFonts w:cs="Arial"/>
+          <w:sz w:val="22"/>
+        </w:rPr>
+      </w:pPr>
+      <w:r>
+        <w:rPr>
+          <w:rFonts w:cs="Arial"/>
+          <w:sz w:val="22"/>
+        </w:rPr>
+        <w:br w:type="page"/>
+      </w:r>
+    </w:p>
+    <w:tbl>
+      <w:tblPr>
+        <w:tblW w:w="0" w:type="auto"/>
+        <w:tblCellMar>
+          <w:top w:w="15" w:type="dxa"/>
+          <w:left w:w="15" w:type="dxa"/>
+          <w:bottom w:w="15" w:type="dxa"/>
+          <w:right w:w="15" w:type="dxa"/>
+        </w:tblCellMar>
+        <w:tblLook w:val="04A0" w:firstRow="1" w:lastRow="0" w:firstColumn="1" w:lastColumn="0" w:noHBand="0" w:noVBand="1"/>
+      </w:tblPr>
+      <w:tblGrid>
+        <w:gridCol w:w="1862"/>
+        <w:gridCol w:w="7176"/>
+      </w:tblGrid>
+      <w:tr>
+        <w:tc>
+          <w:tcPr>
+            <w:tcW w:w="0" w:type="auto"/>
+            <w:tcBorders>
+              <w:top w:val="single" w:sz="8" w:space="0" w:color="000000"/>
+              <w:left w:val="single" w:sz="8" w:space="0" w:color="000000"/>
+              <w:bottom w:val="single" w:sz="8" w:space="0" w:color="000000"/>
+              <w:right w:val="single" w:sz="8" w:space="0" w:color="000000"/>
+            </w:tcBorders>
+            <w:tcMar>
+              <w:top w:w="100" w:type="dxa"/>
+              <w:left w:w="100" w:type="dxa"/>
+              <w:bottom w:w="100" w:type="dxa"/>
+              <w:right w:w="100" w:type="dxa"/>
+            </w:tcMar>
+            <w:hideMark/>
+          </w:tcPr>
+          <w:p>
+            <w:pPr>
+              <w:spacing w:after="0" w:line="0" w:lineRule="atLeast"/>
+              <w:rPr>
+                <w:rFonts w:eastAsia="Times New Roman" w:cs="Arial"/>
+                <w:sz w:val="22"/>
+                <w:lang w:eastAsia="es-MX"/>
+              </w:rPr>
+            </w:pPr>
+            <w:r>
+              <w:rPr>
+                <w:rFonts w:eastAsia="Times New Roman" w:cs="Arial"/>
+                <w:color w:val="000000"/>
+                <w:sz w:val="22"/>
+                <w:lang w:eastAsia="es-MX"/>
+              </w:rPr>
+              <w:lastRenderedPageBreak/>
+              <w:t>Nombre:</w:t>
+            </w:r>
+          </w:p>
+        </w:tc>
+        <w:tc>
+          <w:tcPr>
+            <w:tcW w:w="0" w:type="auto"/>
+            <w:tcBorders>
+              <w:top w:val="single" w:sz="8" w:space="0" w:color="000000"/>
+              <w:left w:val="single" w:sz="8" w:space="0" w:color="000000"/>
+              <w:bottom w:val="single" w:sz="8" w:space="0" w:color="000000"/>
+              <w:right w:val="single" w:sz="8" w:space="0" w:color="000000"/>
+            </w:tcBorders>
+            <w:tcMar>
+              <w:top w:w="100" w:type="dxa"/>
+              <w:left w:w="100" w:type="dxa"/>
+              <w:bottom w:w="100" w:type="dxa"/>
+              <w:right w:w="100" w:type="dxa"/>
+            </w:tcMar>
+          </w:tcPr>
+          <w:p>
+            <w:pPr>
+              <w:spacing w:after="0" w:line="0" w:lineRule="atLeast"/>
+              <w:rPr>
+                <w:rFonts w:eastAsia="Times New Roman" w:cs="Arial"/>
+                <w:sz w:val="22"/>
+                <w:lang w:eastAsia="es-MX"/>
+              </w:rPr>
+            </w:pPr>
+            <w:r>
+              <w:rPr>
+                <w:rFonts w:eastAsia="Times New Roman" w:cs="Arial"/>
+                <w:sz w:val="22"/>
+                <w:lang w:eastAsia="es-MX"/>
+              </w:rPr>
+              <w:t xml:space="preserve">Crear </w:t>
+            </w:r>
+            <w:r>
+              <w:rPr>
+                <w:rFonts w:eastAsia="Times New Roman" w:cs="Arial"/>
+                <w:sz w:val="22"/>
+                <w:lang w:eastAsia="es-MX"/>
+              </w:rPr>
+              <w:t xml:space="preserve">grupo de </w:t>
+            </w:r>
+            <w:r>
+              <w:rPr>
+                <w:rFonts w:eastAsia="Times New Roman" w:cs="Arial"/>
+                <w:sz w:val="22"/>
+                <w:lang w:eastAsia="es-MX"/>
+              </w:rPr>
+              <w:t>danza</w:t>
+            </w:r>
+          </w:p>
+        </w:tc>
+      </w:tr>
+      <w:tr>
+        <w:tc>
+          <w:tcPr>
+            <w:tcW w:w="0" w:type="auto"/>
+            <w:tcBorders>
+              <w:top w:val="single" w:sz="8" w:space="0" w:color="000000"/>
+              <w:left w:val="single" w:sz="8" w:space="0" w:color="000000"/>
+              <w:bottom w:val="single" w:sz="8" w:space="0" w:color="000000"/>
+              <w:right w:val="single" w:sz="8" w:space="0" w:color="000000"/>
+            </w:tcBorders>
+            <w:tcMar>
+              <w:top w:w="100" w:type="dxa"/>
+              <w:left w:w="100" w:type="dxa"/>
+              <w:bottom w:w="100" w:type="dxa"/>
+              <w:right w:w="100" w:type="dxa"/>
+            </w:tcMar>
+            <w:hideMark/>
+          </w:tcPr>
+          <w:p>
+            <w:pPr>
+              <w:spacing w:after="0" w:line="0" w:lineRule="atLeast"/>
+              <w:rPr>
+                <w:rFonts w:eastAsia="Times New Roman" w:cs="Arial"/>
+                <w:sz w:val="22"/>
+                <w:lang w:eastAsia="es-MX"/>
+              </w:rPr>
+            </w:pPr>
+            <w:r>
+              <w:rPr>
+                <w:rFonts w:eastAsia="Times New Roman" w:cs="Arial"/>
+                <w:color w:val="000000"/>
+                <w:sz w:val="22"/>
+                <w:lang w:eastAsia="es-MX"/>
+              </w:rPr>
+              <w:t>Descripción:</w:t>
+            </w:r>
+          </w:p>
+        </w:tc>
+        <w:tc>
+          <w:tcPr>
+            <w:tcW w:w="0" w:type="auto"/>
+            <w:tcBorders>
+              <w:top w:val="single" w:sz="8" w:space="0" w:color="000000"/>
+              <w:left w:val="single" w:sz="8" w:space="0" w:color="000000"/>
+              <w:bottom w:val="single" w:sz="8" w:space="0" w:color="000000"/>
+              <w:right w:val="single" w:sz="8" w:space="0" w:color="000000"/>
+            </w:tcBorders>
+            <w:tcMar>
+              <w:top w:w="100" w:type="dxa"/>
+              <w:left w:w="100" w:type="dxa"/>
+              <w:bottom w:w="100" w:type="dxa"/>
+              <w:right w:w="100" w:type="dxa"/>
+            </w:tcMar>
+          </w:tcPr>
+          <w:p>
+            <w:pPr>
+              <w:spacing w:after="0" w:line="0" w:lineRule="atLeast"/>
+              <w:rPr>
+                <w:rFonts w:eastAsia="Times New Roman" w:cs="Arial"/>
+                <w:sz w:val="22"/>
+                <w:lang w:eastAsia="es-MX"/>
+              </w:rPr>
+            </w:pPr>
+            <w:r>
+              <w:rPr>
+                <w:rFonts w:eastAsia="Times New Roman" w:cs="Arial"/>
+                <w:sz w:val="22"/>
+                <w:lang w:eastAsia="es-MX"/>
+              </w:rPr>
+              <w:t>El actor creara una nueva danza dentro del sistema</w:t>
+            </w:r>
+          </w:p>
+        </w:tc>
+      </w:tr>
+      <w:tr>
+        <w:tc>
+          <w:tcPr>
+            <w:tcW w:w="0" w:type="auto"/>
+            <w:tcBorders>
+              <w:top w:val="single" w:sz="8" w:space="0" w:color="000000"/>
+              <w:left w:val="single" w:sz="8" w:space="0" w:color="000000"/>
+              <w:bottom w:val="single" w:sz="8" w:space="0" w:color="000000"/>
+              <w:right w:val="single" w:sz="8" w:space="0" w:color="000000"/>
+            </w:tcBorders>
+            <w:tcMar>
+              <w:top w:w="100" w:type="dxa"/>
+              <w:left w:w="100" w:type="dxa"/>
+              <w:bottom w:w="100" w:type="dxa"/>
+              <w:right w:w="100" w:type="dxa"/>
+            </w:tcMar>
+            <w:hideMark/>
+          </w:tcPr>
+          <w:p>
+            <w:pPr>
+              <w:spacing w:after="0" w:line="0" w:lineRule="atLeast"/>
+              <w:rPr>
+                <w:rFonts w:eastAsia="Times New Roman" w:cs="Arial"/>
+                <w:sz w:val="22"/>
+                <w:lang w:eastAsia="es-MX"/>
+              </w:rPr>
+            </w:pPr>
+            <w:r>
+              <w:rPr>
+                <w:rFonts w:eastAsia="Times New Roman" w:cs="Arial"/>
+                <w:color w:val="000000"/>
+                <w:sz w:val="22"/>
+                <w:lang w:eastAsia="es-MX"/>
+              </w:rPr>
+              <w:t>Precondición:</w:t>
+            </w:r>
+          </w:p>
+        </w:tc>
+        <w:tc>
+          <w:tcPr>
+            <w:tcW w:w="0" w:type="auto"/>
+            <w:tcBorders>
+              <w:top w:val="single" w:sz="8" w:space="0" w:color="000000"/>
+              <w:left w:val="single" w:sz="8" w:space="0" w:color="000000"/>
+              <w:bottom w:val="single" w:sz="8" w:space="0" w:color="000000"/>
+              <w:right w:val="single" w:sz="8" w:space="0" w:color="000000"/>
+            </w:tcBorders>
+            <w:tcMar>
+              <w:top w:w="100" w:type="dxa"/>
+              <w:left w:w="100" w:type="dxa"/>
+              <w:bottom w:w="100" w:type="dxa"/>
+              <w:right w:w="100" w:type="dxa"/>
+            </w:tcMar>
+          </w:tcPr>
+          <w:p>
+            <w:pPr>
+              <w:spacing w:after="0" w:line="0" w:lineRule="atLeast"/>
+              <w:rPr>
+                <w:rFonts w:eastAsia="Times New Roman" w:cs="Arial"/>
+                <w:sz w:val="22"/>
+                <w:lang w:eastAsia="es-MX"/>
+              </w:rPr>
+            </w:pPr>
+            <w:r>
+              <w:rPr>
+                <w:rFonts w:eastAsia="Times New Roman" w:cs="Arial"/>
+                <w:sz w:val="22"/>
+                <w:lang w:eastAsia="es-MX"/>
+              </w:rPr>
+              <w:t>Debe existir la danza en el sistema</w:t>
+            </w:r>
+          </w:p>
+        </w:tc>
+      </w:tr>
+      <w:tr>
+        <w:tc>
+          <w:tcPr>
+            <w:tcW w:w="0" w:type="auto"/>
+            <w:tcBorders>
+              <w:top w:val="single" w:sz="8" w:space="0" w:color="000000"/>
+              <w:left w:val="single" w:sz="8" w:space="0" w:color="000000"/>
+              <w:bottom w:val="single" w:sz="8" w:space="0" w:color="000000"/>
+              <w:right w:val="single" w:sz="8" w:space="0" w:color="000000"/>
+            </w:tcBorders>
+            <w:tcMar>
+              <w:top w:w="100" w:type="dxa"/>
+              <w:left w:w="100" w:type="dxa"/>
+              <w:bottom w:w="100" w:type="dxa"/>
+              <w:right w:w="100" w:type="dxa"/>
+            </w:tcMar>
+            <w:hideMark/>
+          </w:tcPr>
+          <w:p>
+            <w:pPr>
+              <w:spacing w:after="0" w:line="0" w:lineRule="atLeast"/>
+              <w:rPr>
+                <w:rFonts w:eastAsia="Times New Roman" w:cs="Arial"/>
+                <w:sz w:val="22"/>
+                <w:lang w:eastAsia="es-MX"/>
+              </w:rPr>
+            </w:pPr>
+            <w:r>
+              <w:rPr>
+                <w:rFonts w:eastAsia="Times New Roman" w:cs="Arial"/>
+                <w:color w:val="000000"/>
+                <w:sz w:val="22"/>
+                <w:lang w:eastAsia="es-MX"/>
+              </w:rPr>
+              <w:t>Postcondición:</w:t>
+            </w:r>
+          </w:p>
+        </w:tc>
+        <w:tc>
+          <w:tcPr>
+            <w:tcW w:w="0" w:type="auto"/>
+            <w:tcBorders>
+              <w:top w:val="single" w:sz="8" w:space="0" w:color="000000"/>
+              <w:left w:val="single" w:sz="8" w:space="0" w:color="000000"/>
+              <w:bottom w:val="single" w:sz="8" w:space="0" w:color="000000"/>
+              <w:right w:val="single" w:sz="8" w:space="0" w:color="000000"/>
+            </w:tcBorders>
+            <w:tcMar>
+              <w:top w:w="100" w:type="dxa"/>
+              <w:left w:w="100" w:type="dxa"/>
+              <w:bottom w:w="100" w:type="dxa"/>
+              <w:right w:w="100" w:type="dxa"/>
+            </w:tcMar>
+          </w:tcPr>
+          <w:p>
+            <w:pPr>
+              <w:spacing w:after="0" w:line="0" w:lineRule="atLeast"/>
+              <w:rPr>
+                <w:rFonts w:eastAsia="Times New Roman" w:cs="Arial"/>
+                <w:sz w:val="22"/>
+                <w:lang w:eastAsia="es-MX"/>
+              </w:rPr>
+            </w:pPr>
+            <w:r>
+              <w:rPr>
+                <w:rFonts w:eastAsia="Times New Roman" w:cs="Arial"/>
+                <w:sz w:val="22"/>
+                <w:lang w:eastAsia="es-MX"/>
+              </w:rPr>
+              <w:t xml:space="preserve">Se creó un nuevo grupo de </w:t>
+            </w:r>
+            <w:r>
+              <w:rPr>
+                <w:rFonts w:eastAsia="Times New Roman" w:cs="Arial"/>
+                <w:sz w:val="22"/>
+                <w:lang w:eastAsia="es-MX"/>
+              </w:rPr>
+              <w:t xml:space="preserve"> danza dentro del sistema</w:t>
+            </w:r>
+          </w:p>
+        </w:tc>
+      </w:tr>
+      <w:tr>
+        <w:tc>
+          <w:tcPr>
+            <w:tcW w:w="0" w:type="auto"/>
+            <w:tcBorders>
+              <w:top w:val="single" w:sz="8" w:space="0" w:color="000000"/>
+              <w:left w:val="single" w:sz="8" w:space="0" w:color="000000"/>
+              <w:bottom w:val="single" w:sz="8" w:space="0" w:color="000000"/>
+              <w:right w:val="single" w:sz="8" w:space="0" w:color="000000"/>
+            </w:tcBorders>
+            <w:tcMar>
+              <w:top w:w="100" w:type="dxa"/>
+              <w:left w:w="100" w:type="dxa"/>
+              <w:bottom w:w="100" w:type="dxa"/>
+              <w:right w:w="100" w:type="dxa"/>
+            </w:tcMar>
+            <w:hideMark/>
+          </w:tcPr>
+          <w:p>
+            <w:pPr>
+              <w:spacing w:after="0" w:line="0" w:lineRule="atLeast"/>
+              <w:rPr>
+                <w:rFonts w:eastAsia="Times New Roman" w:cs="Arial"/>
+                <w:sz w:val="22"/>
+                <w:lang w:eastAsia="es-MX"/>
+              </w:rPr>
+            </w:pPr>
+            <w:r>
+              <w:rPr>
+                <w:rFonts w:eastAsia="Times New Roman" w:cs="Arial"/>
+                <w:color w:val="000000"/>
+                <w:sz w:val="22"/>
+                <w:lang w:eastAsia="es-MX"/>
+              </w:rPr>
+              <w:t>Situaciones de error:</w:t>
+            </w:r>
+          </w:p>
+        </w:tc>
+        <w:tc>
+          <w:tcPr>
+            <w:tcW w:w="0" w:type="auto"/>
+            <w:tcBorders>
+              <w:top w:val="single" w:sz="8" w:space="0" w:color="000000"/>
+              <w:left w:val="single" w:sz="8" w:space="0" w:color="000000"/>
+              <w:bottom w:val="single" w:sz="8" w:space="0" w:color="000000"/>
+              <w:right w:val="single" w:sz="8" w:space="0" w:color="000000"/>
+            </w:tcBorders>
+            <w:tcMar>
+              <w:top w:w="100" w:type="dxa"/>
+              <w:left w:w="100" w:type="dxa"/>
+              <w:bottom w:w="100" w:type="dxa"/>
+              <w:right w:w="100" w:type="dxa"/>
+            </w:tcMar>
+          </w:tcPr>
+          <w:p>
+            <w:pPr>
+              <w:spacing w:after="0" w:line="240" w:lineRule="auto"/>
+              <w:rPr>
+                <w:rFonts w:eastAsia="Times New Roman" w:cs="Arial"/>
+                <w:sz w:val="22"/>
+                <w:lang w:eastAsia="es-MX"/>
+              </w:rPr>
+            </w:pPr>
+          </w:p>
+        </w:tc>
+      </w:tr>
+      <w:tr>
+        <w:tc>
+          <w:tcPr>
+            <w:tcW w:w="0" w:type="auto"/>
+            <w:tcBorders>
+              <w:top w:val="single" w:sz="8" w:space="0" w:color="000000"/>
+              <w:left w:val="single" w:sz="8" w:space="0" w:color="000000"/>
+              <w:bottom w:val="single" w:sz="8" w:space="0" w:color="000000"/>
+              <w:right w:val="single" w:sz="8" w:space="0" w:color="000000"/>
+            </w:tcBorders>
+            <w:tcMar>
+              <w:top w:w="100" w:type="dxa"/>
+              <w:left w:w="100" w:type="dxa"/>
+              <w:bottom w:w="100" w:type="dxa"/>
+              <w:right w:w="100" w:type="dxa"/>
+            </w:tcMar>
+            <w:hideMark/>
+          </w:tcPr>
+          <w:p>
+            <w:pPr>
+              <w:spacing w:after="0" w:line="0" w:lineRule="atLeast"/>
+              <w:rPr>
+                <w:rFonts w:eastAsia="Times New Roman" w:cs="Arial"/>
+                <w:color w:val="000000"/>
+                <w:sz w:val="22"/>
+                <w:lang w:eastAsia="es-MX"/>
+              </w:rPr>
+            </w:pPr>
+            <w:r>
+              <w:rPr>
+                <w:rFonts w:eastAsia="Times New Roman" w:cs="Arial"/>
+                <w:color w:val="000000"/>
+                <w:sz w:val="22"/>
+                <w:lang w:eastAsia="es-MX"/>
+              </w:rPr>
+              <w:t xml:space="preserve">Estado del sistema </w:t>
+            </w:r>
+          </w:p>
+          <w:p>
+            <w:pPr>
+              <w:spacing w:after="0" w:line="0" w:lineRule="atLeast"/>
+              <w:rPr>
+                <w:rFonts w:eastAsia="Times New Roman" w:cs="Arial"/>
+                <w:sz w:val="22"/>
+                <w:lang w:eastAsia="es-MX"/>
+              </w:rPr>
+            </w:pPr>
+            <w:r>
+              <w:rPr>
+                <w:rFonts w:eastAsia="Times New Roman" w:cs="Arial"/>
+                <w:color w:val="000000"/>
+                <w:sz w:val="22"/>
+                <w:lang w:eastAsia="es-MX"/>
+              </w:rPr>
+              <w:t>en el evento de error:</w:t>
+            </w:r>
+          </w:p>
+        </w:tc>
+        <w:tc>
+          <w:tcPr>
+            <w:tcW w:w="0" w:type="auto"/>
+            <w:tcBorders>
+              <w:top w:val="single" w:sz="8" w:space="0" w:color="000000"/>
+              <w:left w:val="single" w:sz="8" w:space="0" w:color="000000"/>
+              <w:bottom w:val="single" w:sz="8" w:space="0" w:color="000000"/>
+              <w:right w:val="single" w:sz="8" w:space="0" w:color="000000"/>
+            </w:tcBorders>
+            <w:tcMar>
+              <w:top w:w="100" w:type="dxa"/>
+              <w:left w:w="100" w:type="dxa"/>
+              <w:bottom w:w="100" w:type="dxa"/>
+              <w:right w:w="100" w:type="dxa"/>
+            </w:tcMar>
+          </w:tcPr>
+          <w:p>
+            <w:pPr>
+              <w:spacing w:after="0" w:line="240" w:lineRule="auto"/>
+              <w:rPr>
+                <w:rFonts w:eastAsia="Times New Roman" w:cs="Arial"/>
+                <w:sz w:val="22"/>
+                <w:lang w:eastAsia="es-MX"/>
+              </w:rPr>
+            </w:pPr>
+          </w:p>
+        </w:tc>
+      </w:tr>
+      <w:tr>
+        <w:tc>
+          <w:tcPr>
+            <w:tcW w:w="0" w:type="auto"/>
+            <w:tcBorders>
+              <w:top w:val="single" w:sz="8" w:space="0" w:color="000000"/>
+              <w:left w:val="single" w:sz="8" w:space="0" w:color="000000"/>
+              <w:bottom w:val="single" w:sz="8" w:space="0" w:color="000000"/>
+              <w:right w:val="single" w:sz="8" w:space="0" w:color="000000"/>
+            </w:tcBorders>
+            <w:tcMar>
+              <w:top w:w="100" w:type="dxa"/>
+              <w:left w:w="100" w:type="dxa"/>
+              <w:bottom w:w="100" w:type="dxa"/>
+              <w:right w:w="100" w:type="dxa"/>
+            </w:tcMar>
+            <w:hideMark/>
+          </w:tcPr>
+          <w:p>
+            <w:pPr>
+              <w:spacing w:after="0" w:line="0" w:lineRule="atLeast"/>
+              <w:rPr>
+                <w:rFonts w:eastAsia="Times New Roman" w:cs="Arial"/>
+                <w:sz w:val="22"/>
+                <w:lang w:eastAsia="es-MX"/>
+              </w:rPr>
+            </w:pPr>
+            <w:r>
+              <w:rPr>
+                <w:rFonts w:eastAsia="Times New Roman" w:cs="Arial"/>
+                <w:color w:val="000000"/>
+                <w:sz w:val="22"/>
+                <w:lang w:eastAsia="es-MX"/>
+              </w:rPr>
+              <w:t>Actores:</w:t>
+            </w:r>
+          </w:p>
+        </w:tc>
+        <w:tc>
+          <w:tcPr>
+            <w:tcW w:w="0" w:type="auto"/>
+            <w:tcBorders>
+              <w:top w:val="single" w:sz="8" w:space="0" w:color="000000"/>
+              <w:left w:val="single" w:sz="8" w:space="0" w:color="000000"/>
+              <w:bottom w:val="single" w:sz="8" w:space="0" w:color="000000"/>
+              <w:right w:val="single" w:sz="8" w:space="0" w:color="000000"/>
+            </w:tcBorders>
+            <w:tcMar>
+              <w:top w:w="100" w:type="dxa"/>
+              <w:left w:w="100" w:type="dxa"/>
+              <w:bottom w:w="100" w:type="dxa"/>
+              <w:right w:w="100" w:type="dxa"/>
+            </w:tcMar>
+          </w:tcPr>
+          <w:p>
+            <w:pPr>
+              <w:spacing w:after="0" w:line="0" w:lineRule="atLeast"/>
+              <w:rPr>
+                <w:rFonts w:eastAsia="Times New Roman" w:cs="Arial"/>
+                <w:sz w:val="22"/>
+                <w:lang w:eastAsia="es-MX"/>
+              </w:rPr>
+            </w:pPr>
+            <w:r>
+              <w:rPr>
+                <w:rFonts w:eastAsia="Times New Roman" w:cs="Arial"/>
+                <w:sz w:val="22"/>
+                <w:lang w:eastAsia="es-MX"/>
+              </w:rPr>
+              <w:t>Directora</w:t>
+            </w:r>
+          </w:p>
+        </w:tc>
+      </w:tr>
+      <w:tr>
+        <w:tc>
+          <w:tcPr>
+            <w:tcW w:w="0" w:type="auto"/>
+            <w:tcBorders>
+              <w:top w:val="single" w:sz="8" w:space="0" w:color="000000"/>
+              <w:left w:val="single" w:sz="8" w:space="0" w:color="000000"/>
+              <w:bottom w:val="single" w:sz="8" w:space="0" w:color="000000"/>
+              <w:right w:val="single" w:sz="8" w:space="0" w:color="000000"/>
+            </w:tcBorders>
+            <w:tcMar>
+              <w:top w:w="100" w:type="dxa"/>
+              <w:left w:w="100" w:type="dxa"/>
+              <w:bottom w:w="100" w:type="dxa"/>
+              <w:right w:w="100" w:type="dxa"/>
+            </w:tcMar>
+            <w:hideMark/>
+          </w:tcPr>
+          <w:p>
+            <w:pPr>
+              <w:spacing w:after="0" w:line="0" w:lineRule="atLeast"/>
+              <w:rPr>
+                <w:rFonts w:eastAsia="Times New Roman" w:cs="Arial"/>
+                <w:sz w:val="22"/>
+                <w:lang w:eastAsia="es-MX"/>
+              </w:rPr>
+            </w:pPr>
+            <w:r>
+              <w:rPr>
+                <w:rFonts w:eastAsia="Times New Roman" w:cs="Arial"/>
+                <w:color w:val="000000"/>
+                <w:sz w:val="22"/>
+                <w:lang w:eastAsia="es-MX"/>
+              </w:rPr>
+              <w:t>Disparador:</w:t>
+            </w:r>
+          </w:p>
+        </w:tc>
+        <w:tc>
+          <w:tcPr>
+            <w:tcW w:w="0" w:type="auto"/>
+            <w:tcBorders>
+              <w:top w:val="single" w:sz="8" w:space="0" w:color="000000"/>
+              <w:left w:val="single" w:sz="8" w:space="0" w:color="000000"/>
+              <w:bottom w:val="single" w:sz="8" w:space="0" w:color="000000"/>
+              <w:right w:val="single" w:sz="8" w:space="0" w:color="000000"/>
+            </w:tcBorders>
+            <w:tcMar>
+              <w:top w:w="100" w:type="dxa"/>
+              <w:left w:w="100" w:type="dxa"/>
+              <w:bottom w:w="100" w:type="dxa"/>
+              <w:right w:w="100" w:type="dxa"/>
+            </w:tcMar>
+          </w:tcPr>
+          <w:p>
+            <w:pPr>
+              <w:spacing w:after="0" w:line="0" w:lineRule="atLeast"/>
+              <w:rPr>
+                <w:rFonts w:eastAsia="Times New Roman" w:cs="Arial"/>
+                <w:sz w:val="22"/>
+                <w:lang w:eastAsia="es-MX"/>
+              </w:rPr>
+            </w:pPr>
+            <w:r>
+              <w:rPr>
+                <w:rFonts w:eastAsia="Times New Roman" w:cs="Arial"/>
+                <w:sz w:val="22"/>
+                <w:lang w:eastAsia="es-MX"/>
+              </w:rPr>
+              <w:t xml:space="preserve">El actor desea crear un nuevo grupo de </w:t>
+            </w:r>
+            <w:r>
+              <w:rPr>
+                <w:rFonts w:eastAsia="Times New Roman" w:cs="Arial"/>
+                <w:sz w:val="22"/>
+                <w:lang w:eastAsia="es-MX"/>
+              </w:rPr>
+              <w:t>danza dentro del sistema.</w:t>
+            </w:r>
+          </w:p>
+        </w:tc>
+      </w:tr>
+      <w:tr>
+        <w:tc>
+          <w:tcPr>
+            <w:tcW w:w="0" w:type="auto"/>
+            <w:tcBorders>
+              <w:top w:val="single" w:sz="8" w:space="0" w:color="000000"/>
+              <w:left w:val="single" w:sz="8" w:space="0" w:color="000000"/>
+              <w:bottom w:val="single" w:sz="8" w:space="0" w:color="000000"/>
+              <w:right w:val="single" w:sz="8" w:space="0" w:color="000000"/>
+            </w:tcBorders>
+            <w:tcMar>
+              <w:top w:w="100" w:type="dxa"/>
+              <w:left w:w="100" w:type="dxa"/>
+              <w:bottom w:w="100" w:type="dxa"/>
+              <w:right w:w="100" w:type="dxa"/>
+            </w:tcMar>
+            <w:hideMark/>
+          </w:tcPr>
+          <w:p>
+            <w:pPr>
+              <w:spacing w:after="0" w:line="0" w:lineRule="atLeast"/>
+              <w:rPr>
+                <w:rFonts w:eastAsia="Times New Roman" w:cs="Arial"/>
+                <w:sz w:val="22"/>
+                <w:lang w:eastAsia="es-MX"/>
+              </w:rPr>
+            </w:pPr>
+            <w:r>
+              <w:rPr>
+                <w:rFonts w:eastAsia="Times New Roman" w:cs="Arial"/>
+                <w:color w:val="000000"/>
+                <w:sz w:val="22"/>
+                <w:lang w:eastAsia="es-MX"/>
+              </w:rPr>
+              <w:t>Flujo normal:</w:t>
+            </w:r>
+          </w:p>
+        </w:tc>
+        <w:tc>
+          <w:tcPr>
+            <w:tcW w:w="0" w:type="auto"/>
+            <w:tcBorders>
+              <w:top w:val="single" w:sz="8" w:space="0" w:color="000000"/>
+              <w:left w:val="single" w:sz="8" w:space="0" w:color="000000"/>
+              <w:bottom w:val="single" w:sz="8" w:space="0" w:color="000000"/>
+              <w:right w:val="single" w:sz="8" w:space="0" w:color="000000"/>
+            </w:tcBorders>
+            <w:tcMar>
+              <w:top w:w="100" w:type="dxa"/>
+              <w:left w:w="100" w:type="dxa"/>
+              <w:bottom w:w="100" w:type="dxa"/>
+              <w:right w:w="100" w:type="dxa"/>
+            </w:tcMar>
+          </w:tcPr>
+          <w:p>
+            <w:pPr>
+              <w:pStyle w:val="Ttulo1Nmerico"/>
+              <w:numPr>
+                <w:ilvl w:val="0"/>
+                <w:numId w:val="33"/>
+              </w:numPr>
+            </w:pPr>
+            <w:r>
+              <w:t xml:space="preserve">Crear </w:t>
+            </w:r>
+            <w:r>
+              <w:t xml:space="preserve">grupo de </w:t>
+            </w:r>
+            <w:r>
+              <w:t xml:space="preserve">danza extiende </w:t>
+            </w:r>
+            <w:r>
+              <w:t xml:space="preserve"> CU “Administrar </w:t>
+            </w:r>
+            <w:r>
+              <w:t>danzas</w:t>
+            </w:r>
+            <w:r>
+              <w:t>” FN 1.4</w:t>
+            </w:r>
+            <w:r>
+              <w:t>.</w:t>
+            </w:r>
+          </w:p>
+          <w:p>
+            <w:pPr>
+              <w:pStyle w:val="Ttulo2Nmerico"/>
+              <w:rPr>
+                <w:sz w:val="22"/>
+                <w:szCs w:val="22"/>
+              </w:rPr>
+            </w:pPr>
+            <w:r>
+              <w:rPr>
+                <w:sz w:val="22"/>
+                <w:szCs w:val="22"/>
+              </w:rPr>
+              <w:t xml:space="preserve">El actor dará clic en la opción de </w:t>
+            </w:r>
+            <w:r>
+              <w:rPr>
+                <w:sz w:val="22"/>
+                <w:szCs w:val="22"/>
+              </w:rPr>
+              <w:t>crear</w:t>
+            </w:r>
+            <w:r>
+              <w:rPr>
+                <w:sz w:val="22"/>
+                <w:szCs w:val="22"/>
+              </w:rPr>
+              <w:t xml:space="preserve"> </w:t>
+            </w:r>
+            <w:r>
+              <w:rPr>
+                <w:sz w:val="22"/>
+                <w:szCs w:val="22"/>
+              </w:rPr>
+              <w:t xml:space="preserve">grupo de </w:t>
+            </w:r>
+            <w:r>
+              <w:rPr>
+                <w:sz w:val="22"/>
+              </w:rPr>
+              <w:t>danza</w:t>
+            </w:r>
+            <w:r>
+              <w:rPr>
+                <w:sz w:val="22"/>
+                <w:szCs w:val="22"/>
+              </w:rPr>
+              <w:t>.</w:t>
+            </w:r>
+          </w:p>
+          <w:p>
+            <w:pPr>
+              <w:pStyle w:val="Ttulo2Nmerico"/>
+              <w:rPr>
+                <w:sz w:val="22"/>
+                <w:szCs w:val="22"/>
+              </w:rPr>
+            </w:pPr>
+            <w:r>
+              <w:rPr>
+                <w:sz w:val="22"/>
+                <w:szCs w:val="22"/>
+              </w:rPr>
+              <w:t xml:space="preserve">El sistema desplegará una ventana con </w:t>
+            </w:r>
+            <w:r>
+              <w:rPr>
+                <w:sz w:val="22"/>
+                <w:szCs w:val="22"/>
+              </w:rPr>
+              <w:t xml:space="preserve">un </w:t>
+            </w:r>
+            <w:r>
+              <w:rPr>
+                <w:sz w:val="22"/>
+                <w:szCs w:val="22"/>
+              </w:rPr>
+              <w:t xml:space="preserve">combo box </w:t>
+            </w:r>
+            <w:r>
+              <w:rPr>
+                <w:sz w:val="22"/>
+                <w:szCs w:val="22"/>
+              </w:rPr>
+              <w:t xml:space="preserve">para </w:t>
+            </w:r>
+            <w:r>
+              <w:rPr>
+                <w:sz w:val="22"/>
+                <w:szCs w:val="22"/>
+              </w:rPr>
+              <w:t xml:space="preserve">escoger el tipo de </w:t>
+            </w:r>
+            <w:r>
+              <w:rPr>
+                <w:sz w:val="22"/>
+                <w:szCs w:val="22"/>
+              </w:rPr>
+              <w:t>danza</w:t>
+            </w:r>
+            <w:r>
+              <w:rPr>
+                <w:sz w:val="22"/>
+                <w:szCs w:val="22"/>
+              </w:rPr>
+              <w:t>, 5 campos de texto para ingresar la hora de la clase según los días de la semana</w:t>
+            </w:r>
+          </w:p>
+          <w:p>
+            <w:pPr>
+              <w:pStyle w:val="Ttulo2Nmerico"/>
+              <w:rPr>
+                <w:sz w:val="22"/>
+                <w:szCs w:val="22"/>
+              </w:rPr>
+            </w:pPr>
+            <w:r>
+              <w:rPr>
+                <w:sz w:val="22"/>
+                <w:szCs w:val="22"/>
+              </w:rPr>
+              <w:t>El actor llenará</w:t>
+            </w:r>
+            <w:r>
+              <w:rPr>
+                <w:sz w:val="22"/>
+                <w:szCs w:val="22"/>
+              </w:rPr>
+              <w:t xml:space="preserve"> los</w:t>
+            </w:r>
+            <w:r>
+              <w:rPr>
+                <w:sz w:val="22"/>
+                <w:szCs w:val="22"/>
+              </w:rPr>
+              <w:t xml:space="preserve"> campo</w:t>
+            </w:r>
+            <w:r>
+              <w:rPr>
+                <w:sz w:val="22"/>
+                <w:szCs w:val="22"/>
+              </w:rPr>
+              <w:t>s</w:t>
+            </w:r>
+            <w:r>
+              <w:rPr>
+                <w:sz w:val="22"/>
+                <w:szCs w:val="22"/>
+              </w:rPr>
+              <w:t xml:space="preserve"> correspondiente</w:t>
+            </w:r>
+            <w:r>
+              <w:rPr>
+                <w:sz w:val="22"/>
+                <w:szCs w:val="22"/>
+              </w:rPr>
+              <w:t>s</w:t>
+            </w:r>
+            <w:r>
+              <w:rPr>
+                <w:sz w:val="22"/>
+                <w:szCs w:val="22"/>
+              </w:rPr>
+              <w:t xml:space="preserve"> y dará cl</w:t>
+            </w:r>
+            <w:r>
+              <w:rPr>
+                <w:sz w:val="22"/>
+                <w:szCs w:val="22"/>
+              </w:rPr>
+              <w:t>ic en el opción de guardar nuevo grupo</w:t>
+            </w:r>
+            <w:r>
+              <w:rPr>
+                <w:sz w:val="22"/>
+                <w:szCs w:val="22"/>
+              </w:rPr>
+              <w:t>.</w:t>
+            </w:r>
+          </w:p>
+          <w:p>
+            <w:pPr>
+              <w:pStyle w:val="Ttulo2Nmerico"/>
+              <w:rPr>
+                <w:sz w:val="22"/>
+                <w:szCs w:val="22"/>
+              </w:rPr>
+            </w:pPr>
+            <w:r>
+              <w:rPr>
+                <w:sz w:val="22"/>
+                <w:szCs w:val="22"/>
+              </w:rPr>
+              <w:t>El sistema mostrará un mensaje d</w:t>
+            </w:r>
+            <w:r>
+              <w:rPr>
+                <w:sz w:val="22"/>
+                <w:szCs w:val="22"/>
+              </w:rPr>
+              <w:t>e éxito una opción para aceptar.</w:t>
+            </w:r>
+          </w:p>
+          <w:p>
+            <w:pPr>
+              <w:pStyle w:val="Ttulo2Nmerico"/>
+              <w:rPr>
+                <w:sz w:val="22"/>
+                <w:szCs w:val="22"/>
+              </w:rPr>
+            </w:pPr>
+            <w:r>
+              <w:rPr>
+                <w:sz w:val="22"/>
+                <w:szCs w:val="22"/>
+              </w:rPr>
+              <w:t>El actor escogerá la opción de aceptar.</w:t>
+            </w:r>
+          </w:p>
+          <w:p>
+            <w:pPr>
+              <w:pStyle w:val="Ttulo2Nmerico"/>
+              <w:rPr>
+                <w:sz w:val="22"/>
+                <w:szCs w:val="22"/>
+              </w:rPr>
+            </w:pPr>
+            <w:r>
+              <w:rPr>
+                <w:sz w:val="22"/>
+                <w:szCs w:val="22"/>
+              </w:rPr>
+              <w:t xml:space="preserve">El sistema mostrará la ventana anterior. </w:t>
+            </w:r>
+          </w:p>
+          <w:p>
+            <w:pPr>
+              <w:pStyle w:val="Ttulo2Nmerico"/>
+              <w:numPr>
+                <w:ilvl w:val="0"/>
+                <w:numId w:val="0"/>
+              </w:numPr>
+              <w:rPr>
+                <w:sz w:val="22"/>
+                <w:szCs w:val="22"/>
+              </w:rPr>
+            </w:pPr>
+          </w:p>
+        </w:tc>
+      </w:tr>
+      <w:tr>
+        <w:tc>
+          <w:tcPr>
+            <w:tcW w:w="0" w:type="auto"/>
+            <w:tcBorders>
+              <w:top w:val="single" w:sz="8" w:space="0" w:color="000000"/>
+              <w:left w:val="single" w:sz="8" w:space="0" w:color="000000"/>
+              <w:bottom w:val="single" w:sz="8" w:space="0" w:color="000000"/>
+              <w:right w:val="single" w:sz="8" w:space="0" w:color="000000"/>
+            </w:tcBorders>
+            <w:tcMar>
+              <w:top w:w="100" w:type="dxa"/>
+              <w:left w:w="100" w:type="dxa"/>
+              <w:bottom w:w="100" w:type="dxa"/>
+              <w:right w:w="100" w:type="dxa"/>
+            </w:tcMar>
+            <w:hideMark/>
+          </w:tcPr>
+          <w:p>
+            <w:pPr>
+              <w:spacing w:after="0" w:line="0" w:lineRule="atLeast"/>
+              <w:rPr>
+                <w:rFonts w:eastAsia="Times New Roman" w:cs="Arial"/>
+                <w:sz w:val="22"/>
+                <w:lang w:eastAsia="es-MX"/>
+              </w:rPr>
+            </w:pPr>
+            <w:r>
+              <w:rPr>
+                <w:rFonts w:eastAsia="Times New Roman" w:cs="Arial"/>
+                <w:color w:val="000000"/>
+                <w:sz w:val="22"/>
+                <w:lang w:eastAsia="es-MX"/>
+              </w:rPr>
+              <w:t>Flujo alterno:</w:t>
+            </w:r>
+          </w:p>
+        </w:tc>
+        <w:tc>
+          <w:tcPr>
+            <w:tcW w:w="0" w:type="auto"/>
+            <w:tcBorders>
+              <w:top w:val="single" w:sz="8" w:space="0" w:color="000000"/>
+              <w:left w:val="single" w:sz="8" w:space="0" w:color="000000"/>
+              <w:bottom w:val="single" w:sz="8" w:space="0" w:color="000000"/>
+              <w:right w:val="single" w:sz="8" w:space="0" w:color="000000"/>
+            </w:tcBorders>
+            <w:tcMar>
+              <w:top w:w="100" w:type="dxa"/>
+              <w:left w:w="100" w:type="dxa"/>
+              <w:bottom w:w="100" w:type="dxa"/>
+              <w:right w:w="100" w:type="dxa"/>
+            </w:tcMar>
+          </w:tcPr>
+          <w:p>
+            <w:pPr>
+              <w:pStyle w:val="Ttulo1Nmerico"/>
+            </w:pPr>
+            <w:r>
+              <w:t xml:space="preserve">Crear danza y grupo </w:t>
+            </w:r>
+            <w:r>
+              <w:t>FN 1.4</w:t>
+            </w:r>
+          </w:p>
+          <w:p>
+            <w:pPr>
+              <w:pStyle w:val="Ttulo2Nmerico"/>
+              <w:numPr>
+                <w:ilvl w:val="0"/>
+                <w:numId w:val="34"/>
+              </w:numPr>
+              <w:rPr>
+                <w:sz w:val="22"/>
+                <w:szCs w:val="22"/>
+              </w:rPr>
+            </w:pPr>
+            <w:r>
+              <w:rPr>
+                <w:sz w:val="22"/>
+                <w:szCs w:val="22"/>
+              </w:rPr>
+              <w:t xml:space="preserve">El actor escogerá la opción </w:t>
+            </w:r>
+            <w:r>
+              <w:rPr>
+                <w:sz w:val="22"/>
+                <w:szCs w:val="22"/>
+              </w:rPr>
+              <w:t>agregar grupos de danza</w:t>
+            </w:r>
+            <w:r>
+              <w:rPr>
+                <w:sz w:val="22"/>
+                <w:szCs w:val="22"/>
+              </w:rPr>
+              <w:t>.</w:t>
+            </w:r>
+          </w:p>
+          <w:p>
+            <w:pPr>
+              <w:pStyle w:val="Prrafodelista"/>
+              <w:numPr>
+                <w:ilvl w:val="0"/>
+                <w:numId w:val="34"/>
+              </w:numPr>
+              <w:rPr>
+                <w:rFonts w:cs="Arial"/>
+                <w:sz w:val="22"/>
+                <w:lang w:val="es-ES_tradnl" w:eastAsia="es-MX"/>
+              </w:rPr>
+            </w:pPr>
+            <w:r>
+              <w:rPr>
+                <w:rFonts w:cs="Arial"/>
+                <w:sz w:val="22"/>
+                <w:lang w:val="es-ES_tradnl" w:eastAsia="es-MX"/>
+              </w:rPr>
+              <w:t>El sistema abrirá</w:t>
+            </w:r>
+            <w:r>
+              <w:rPr>
+                <w:rFonts w:cs="Arial"/>
+                <w:sz w:val="22"/>
+                <w:lang w:val="es-ES_tradnl" w:eastAsia="es-MX"/>
+              </w:rPr>
+              <w:t xml:space="preserve"> la ventana del  CU Crear grupo de danza</w:t>
+            </w:r>
+            <w:r>
+              <w:rPr>
+                <w:rFonts w:cs="Arial"/>
+                <w:sz w:val="22"/>
+                <w:lang w:val="es-ES_tradnl" w:eastAsia="es-MX"/>
+              </w:rPr>
+              <w:t>.</w:t>
+            </w:r>
+          </w:p>
+          <w:p>
+            <w:pPr>
+              <w:pStyle w:val="Prrafodelista"/>
+              <w:numPr>
+                <w:ilvl w:val="0"/>
+                <w:numId w:val="34"/>
+              </w:numPr>
+              <w:rPr>
+                <w:rFonts w:cs="Arial"/>
+                <w:sz w:val="22"/>
+                <w:lang w:val="es-ES_tradnl" w:eastAsia="es-MX"/>
+              </w:rPr>
+            </w:pPr>
+            <w:r>
+              <w:rPr>
+                <w:rFonts w:cs="Arial"/>
+                <w:sz w:val="22"/>
+                <w:lang w:val="es-ES_tradnl" w:eastAsia="es-MX"/>
+              </w:rPr>
+              <w:t>El actor escogerá al menos una y</w:t>
+            </w:r>
+            <w:r>
+              <w:rPr>
+                <w:rFonts w:cs="Arial"/>
+                <w:sz w:val="22"/>
+                <w:lang w:val="es-ES_tradnl" w:eastAsia="es-MX"/>
+              </w:rPr>
+              <w:t xml:space="preserve"> dará clic en aceptar.</w:t>
+            </w:r>
+          </w:p>
+          <w:p>
+            <w:pPr>
+              <w:pStyle w:val="Prrafodelista"/>
+              <w:numPr>
+                <w:ilvl w:val="0"/>
+                <w:numId w:val="34"/>
+              </w:numPr>
+              <w:rPr>
+                <w:rFonts w:cs="Arial"/>
+                <w:sz w:val="22"/>
+                <w:lang w:val="es-ES_tradnl" w:eastAsia="es-MX"/>
+              </w:rPr>
+            </w:pPr>
+            <w:r>
+              <w:rPr>
+                <w:rFonts w:cs="Arial"/>
+                <w:sz w:val="22"/>
+                <w:lang w:val="es-ES_tradnl" w:eastAsia="es-MX"/>
+              </w:rPr>
+              <w:t xml:space="preserve">El sistema mostrará un mensaje de éxito y regresará a la pantalla anterior. </w:t>
+            </w:r>
+          </w:p>
+        </w:tc>
+      </w:tr>
+      <w:tr>
+        <w:tc>
+          <w:tcPr>
+            <w:tcW w:w="0" w:type="auto"/>
+            <w:tcBorders>
+              <w:top w:val="single" w:sz="8" w:space="0" w:color="000000"/>
+              <w:left w:val="single" w:sz="8" w:space="0" w:color="000000"/>
+              <w:bottom w:val="single" w:sz="8" w:space="0" w:color="000000"/>
+              <w:right w:val="single" w:sz="8" w:space="0" w:color="000000"/>
+            </w:tcBorders>
+            <w:tcMar>
+              <w:top w:w="100" w:type="dxa"/>
+              <w:left w:w="100" w:type="dxa"/>
+              <w:bottom w:w="100" w:type="dxa"/>
+              <w:right w:w="100" w:type="dxa"/>
+            </w:tcMar>
+          </w:tcPr>
+          <w:p>
+            <w:pPr>
+              <w:spacing w:after="0" w:line="0" w:lineRule="atLeast"/>
+              <w:rPr>
+                <w:rFonts w:eastAsia="Times New Roman" w:cs="Arial"/>
+                <w:color w:val="000000"/>
+                <w:sz w:val="22"/>
+                <w:lang w:eastAsia="es-MX"/>
+              </w:rPr>
+            </w:pPr>
+            <w:r>
+              <w:rPr>
+                <w:rFonts w:eastAsia="Times New Roman" w:cs="Arial"/>
+                <w:color w:val="000000"/>
+                <w:sz w:val="22"/>
+                <w:lang w:eastAsia="es-MX"/>
+              </w:rPr>
+              <w:t>Flujo alterno:</w:t>
+            </w:r>
+          </w:p>
+        </w:tc>
+        <w:tc>
+          <w:tcPr>
+            <w:tcW w:w="0" w:type="auto"/>
+            <w:tcBorders>
+              <w:top w:val="single" w:sz="8" w:space="0" w:color="000000"/>
+              <w:left w:val="single" w:sz="8" w:space="0" w:color="000000"/>
+              <w:bottom w:val="single" w:sz="8" w:space="0" w:color="000000"/>
+              <w:right w:val="single" w:sz="8" w:space="0" w:color="000000"/>
+            </w:tcBorders>
+            <w:tcMar>
+              <w:top w:w="100" w:type="dxa"/>
+              <w:left w:w="100" w:type="dxa"/>
+              <w:bottom w:w="100" w:type="dxa"/>
+              <w:right w:w="100" w:type="dxa"/>
+            </w:tcMar>
+          </w:tcPr>
+          <w:p>
+            <w:pPr>
+              <w:pStyle w:val="Ttulo1Nmerico"/>
+            </w:pPr>
+            <w:r>
+              <w:t>Cancelar registro FN 1.3</w:t>
+            </w:r>
+          </w:p>
+          <w:p>
+            <w:pPr>
+              <w:pStyle w:val="Ttulo2Nmerico"/>
+              <w:numPr>
+                <w:ilvl w:val="0"/>
+                <w:numId w:val="35"/>
+              </w:numPr>
+              <w:rPr>
+                <w:sz w:val="22"/>
+                <w:szCs w:val="22"/>
+              </w:rPr>
+            </w:pPr>
+            <w:r>
+              <w:rPr>
+                <w:sz w:val="22"/>
+                <w:szCs w:val="22"/>
+              </w:rPr>
+              <w:t>El actor escogerá la opción de cancelar.</w:t>
+            </w:r>
+          </w:p>
+          <w:p>
+            <w:pPr>
+              <w:pStyle w:val="Ttulo2Nmerico"/>
+              <w:numPr>
+                <w:ilvl w:val="0"/>
+                <w:numId w:val="35"/>
+              </w:numPr>
+              <w:rPr>
+                <w:sz w:val="22"/>
+                <w:szCs w:val="22"/>
+              </w:rPr>
+            </w:pPr>
+            <w:r>
+              <w:rPr>
+                <w:sz w:val="22"/>
+                <w:szCs w:val="22"/>
+              </w:rPr>
+              <w:lastRenderedPageBreak/>
+              <w:t>El sistema volverá a la pantalla anterior.</w:t>
+            </w:r>
+          </w:p>
+        </w:tc>
+      </w:tr>
+    </w:tbl>
     <w:p>
       <w:pPr>
         <w:rPr>
@@ -11584,6 +13231,95 @@
     </w:lvl>
   </w:abstractNum>
   <w:abstractNum w:abstractNumId="1">
+    <w:nsid w:val="1ED6388D"/>
+    <w:multiLevelType w:val="hybridMultilevel"/>
+    <w:tmpl w:val="62ACDC8C"/>
+    <w:lvl w:ilvl="0" w:tplc="080A0017">
+      <w:start w:val="1"/>
+      <w:numFmt w:val="lowerLetter"/>
+      <w:lvlText w:val="%1)"/>
+      <w:lvlJc w:val="left"/>
+      <w:pPr>
+        <w:ind w:left="720" w:hanging="360"/>
+      </w:pPr>
+      <w:rPr>
+        <w:rFonts w:hint="default"/>
+      </w:rPr>
+    </w:lvl>
+    <w:lvl w:ilvl="1" w:tplc="080A0019" w:tentative="1">
+      <w:start w:val="1"/>
+      <w:numFmt w:val="lowerLetter"/>
+      <w:lvlText w:val="%2."/>
+      <w:lvlJc w:val="left"/>
+      <w:pPr>
+        <w:ind w:left="1440" w:hanging="360"/>
+      </w:pPr>
+    </w:lvl>
+    <w:lvl w:ilvl="2" w:tplc="080A001B" w:tentative="1">
+      <w:start w:val="1"/>
+      <w:numFmt w:val="lowerRoman"/>
+      <w:lvlText w:val="%3."/>
+      <w:lvlJc w:val="right"/>
+      <w:pPr>
+        <w:ind w:left="2160" w:hanging="180"/>
+      </w:pPr>
+    </w:lvl>
+    <w:lvl w:ilvl="3" w:tplc="080A000F" w:tentative="1">
+      <w:start w:val="1"/>
+      <w:numFmt w:val="decimal"/>
+      <w:lvlText w:val="%4."/>
+      <w:lvlJc w:val="left"/>
+      <w:pPr>
+        <w:ind w:left="2880" w:hanging="360"/>
+      </w:pPr>
+    </w:lvl>
+    <w:lvl w:ilvl="4" w:tplc="080A0019" w:tentative="1">
+      <w:start w:val="1"/>
+      <w:numFmt w:val="lowerLetter"/>
+      <w:lvlText w:val="%5."/>
+      <w:lvlJc w:val="left"/>
+      <w:pPr>
+        <w:ind w:left="3600" w:hanging="360"/>
+      </w:pPr>
+    </w:lvl>
+    <w:lvl w:ilvl="5" w:tplc="080A001B" w:tentative="1">
+      <w:start w:val="1"/>
+      <w:numFmt w:val="lowerRoman"/>
+      <w:lvlText w:val="%6."/>
+      <w:lvlJc w:val="right"/>
+      <w:pPr>
+        <w:ind w:left="4320" w:hanging="180"/>
+      </w:pPr>
+    </w:lvl>
+    <w:lvl w:ilvl="6" w:tplc="080A000F" w:tentative="1">
+      <w:start w:val="1"/>
+      <w:numFmt w:val="decimal"/>
+      <w:lvlText w:val="%7."/>
+      <w:lvlJc w:val="left"/>
+      <w:pPr>
+        <w:ind w:left="5040" w:hanging="360"/>
+      </w:pPr>
+    </w:lvl>
+    <w:lvl w:ilvl="7" w:tplc="080A0019" w:tentative="1">
+      <w:start w:val="1"/>
+      <w:numFmt w:val="lowerLetter"/>
+      <w:lvlText w:val="%8."/>
+      <w:lvlJc w:val="left"/>
+      <w:pPr>
+        <w:ind w:left="5760" w:hanging="360"/>
+      </w:pPr>
+    </w:lvl>
+    <w:lvl w:ilvl="8" w:tplc="080A001B" w:tentative="1">
+      <w:start w:val="1"/>
+      <w:numFmt w:val="lowerRoman"/>
+      <w:lvlText w:val="%9."/>
+      <w:lvlJc w:val="right"/>
+      <w:pPr>
+        <w:ind w:left="6480" w:hanging="180"/>
+      </w:pPr>
+    </w:lvl>
+  </w:abstractNum>
+  <w:abstractNum w:abstractNumId="2">
     <w:nsid w:val="2BCC6E2B"/>
     <w:multiLevelType w:val="multilevel"/>
     <w:tmpl w:val="661A5CE2"/>
@@ -11672,7 +13408,7 @@
       </w:pPr>
     </w:lvl>
   </w:abstractNum>
-  <w:abstractNum w:abstractNumId="2">
+  <w:abstractNum w:abstractNumId="3">
     <w:nsid w:val="2E4000CD"/>
     <w:multiLevelType w:val="hybridMultilevel"/>
     <w:tmpl w:val="62ACDC8C"/>
@@ -11761,94 +13497,8 @@
       </w:pPr>
     </w:lvl>
   </w:abstractNum>
-  <w:abstractNum w:abstractNumId="3">
-    <w:nsid w:val="359A17F6"/>
-    <w:multiLevelType w:val="multilevel"/>
-    <w:tmpl w:val="0540E514"/>
-    <w:lvl w:ilvl="0">
-      <w:start w:val="1"/>
-      <w:numFmt w:val="decimal"/>
-      <w:lvlText w:val="%1."/>
-      <w:lvlJc w:val="left"/>
-      <w:pPr>
-        <w:ind w:left="360" w:hanging="360"/>
-      </w:pPr>
-    </w:lvl>
-    <w:lvl w:ilvl="1">
-      <w:start w:val="1"/>
-      <w:numFmt w:val="decimal"/>
-      <w:lvlText w:val="%1.%2."/>
-      <w:lvlJc w:val="left"/>
-      <w:pPr>
-        <w:ind w:left="792" w:hanging="432"/>
-      </w:pPr>
-    </w:lvl>
-    <w:lvl w:ilvl="2">
-      <w:start w:val="1"/>
-      <w:numFmt w:val="decimal"/>
-      <w:lvlText w:val="%1.%2.%3."/>
-      <w:lvlJc w:val="left"/>
-      <w:pPr>
-        <w:ind w:left="1224" w:hanging="504"/>
-      </w:pPr>
-    </w:lvl>
-    <w:lvl w:ilvl="3">
-      <w:start w:val="1"/>
-      <w:numFmt w:val="decimal"/>
-      <w:lvlText w:val="%1.%2.%3.%4."/>
-      <w:lvlJc w:val="left"/>
-      <w:pPr>
-        <w:ind w:left="1728" w:hanging="648"/>
-      </w:pPr>
-    </w:lvl>
-    <w:lvl w:ilvl="4">
-      <w:start w:val="1"/>
-      <w:numFmt w:val="decimal"/>
-      <w:lvlText w:val="%1.%2.%3.%4.%5."/>
-      <w:lvlJc w:val="left"/>
-      <w:pPr>
-        <w:ind w:left="2232" w:hanging="792"/>
-      </w:pPr>
-    </w:lvl>
-    <w:lvl w:ilvl="5">
-      <w:start w:val="1"/>
-      <w:numFmt w:val="decimal"/>
-      <w:lvlText w:val="%1.%2.%3.%4.%5.%6."/>
-      <w:lvlJc w:val="left"/>
-      <w:pPr>
-        <w:ind w:left="2736" w:hanging="936"/>
-      </w:pPr>
-    </w:lvl>
-    <w:lvl w:ilvl="6">
-      <w:start w:val="1"/>
-      <w:numFmt w:val="decimal"/>
-      <w:lvlText w:val="%1.%2.%3.%4.%5.%6.%7."/>
-      <w:lvlJc w:val="left"/>
-      <w:pPr>
-        <w:ind w:left="3240" w:hanging="1080"/>
-      </w:pPr>
-    </w:lvl>
-    <w:lvl w:ilvl="7">
-      <w:start w:val="1"/>
-      <w:numFmt w:val="decimal"/>
-      <w:lvlText w:val="%1.%2.%3.%4.%5.%6.%7.%8."/>
-      <w:lvlJc w:val="left"/>
-      <w:pPr>
-        <w:ind w:left="3744" w:hanging="1224"/>
-      </w:pPr>
-    </w:lvl>
-    <w:lvl w:ilvl="8">
-      <w:start w:val="1"/>
-      <w:numFmt w:val="decimal"/>
-      <w:lvlText w:val="%1.%2.%3.%4.%5.%6.%7.%8.%9."/>
-      <w:lvlJc w:val="left"/>
-      <w:pPr>
-        <w:ind w:left="4320" w:hanging="1440"/>
-      </w:pPr>
-    </w:lvl>
-  </w:abstractNum>
   <w:abstractNum w:abstractNumId="4">
-    <w:nsid w:val="3939011F"/>
+    <w:nsid w:val="315301E2"/>
     <w:multiLevelType w:val="hybridMultilevel"/>
     <w:tmpl w:val="62ACDC8C"/>
     <w:lvl w:ilvl="0" w:tplc="080A0017">
@@ -11937,7 +13587,93 @@
     </w:lvl>
   </w:abstractNum>
   <w:abstractNum w:abstractNumId="5">
-    <w:nsid w:val="51A73FC8"/>
+    <w:nsid w:val="359A17F6"/>
+    <w:multiLevelType w:val="multilevel"/>
+    <w:tmpl w:val="0540E514"/>
+    <w:lvl w:ilvl="0">
+      <w:start w:val="1"/>
+      <w:numFmt w:val="decimal"/>
+      <w:lvlText w:val="%1."/>
+      <w:lvlJc w:val="left"/>
+      <w:pPr>
+        <w:ind w:left="360" w:hanging="360"/>
+      </w:pPr>
+    </w:lvl>
+    <w:lvl w:ilvl="1">
+      <w:start w:val="1"/>
+      <w:numFmt w:val="decimal"/>
+      <w:lvlText w:val="%1.%2."/>
+      <w:lvlJc w:val="left"/>
+      <w:pPr>
+        <w:ind w:left="792" w:hanging="432"/>
+      </w:pPr>
+    </w:lvl>
+    <w:lvl w:ilvl="2">
+      <w:start w:val="1"/>
+      <w:numFmt w:val="decimal"/>
+      <w:lvlText w:val="%1.%2.%3."/>
+      <w:lvlJc w:val="left"/>
+      <w:pPr>
+        <w:ind w:left="1224" w:hanging="504"/>
+      </w:pPr>
+    </w:lvl>
+    <w:lvl w:ilvl="3">
+      <w:start w:val="1"/>
+      <w:numFmt w:val="decimal"/>
+      <w:lvlText w:val="%1.%2.%3.%4."/>
+      <w:lvlJc w:val="left"/>
+      <w:pPr>
+        <w:ind w:left="1728" w:hanging="648"/>
+      </w:pPr>
+    </w:lvl>
+    <w:lvl w:ilvl="4">
+      <w:start w:val="1"/>
+      <w:numFmt w:val="decimal"/>
+      <w:lvlText w:val="%1.%2.%3.%4.%5."/>
+      <w:lvlJc w:val="left"/>
+      <w:pPr>
+        <w:ind w:left="2232" w:hanging="792"/>
+      </w:pPr>
+    </w:lvl>
+    <w:lvl w:ilvl="5">
+      <w:start w:val="1"/>
+      <w:numFmt w:val="decimal"/>
+      <w:lvlText w:val="%1.%2.%3.%4.%5.%6."/>
+      <w:lvlJc w:val="left"/>
+      <w:pPr>
+        <w:ind w:left="2736" w:hanging="936"/>
+      </w:pPr>
+    </w:lvl>
+    <w:lvl w:ilvl="6">
+      <w:start w:val="1"/>
+      <w:numFmt w:val="decimal"/>
+      <w:lvlText w:val="%1.%2.%3.%4.%5.%6.%7."/>
+      <w:lvlJc w:val="left"/>
+      <w:pPr>
+        <w:ind w:left="3240" w:hanging="1080"/>
+      </w:pPr>
+    </w:lvl>
+    <w:lvl w:ilvl="7">
+      <w:start w:val="1"/>
+      <w:numFmt w:val="decimal"/>
+      <w:lvlText w:val="%1.%2.%3.%4.%5.%6.%7.%8."/>
+      <w:lvlJc w:val="left"/>
+      <w:pPr>
+        <w:ind w:left="3744" w:hanging="1224"/>
+      </w:pPr>
+    </w:lvl>
+    <w:lvl w:ilvl="8">
+      <w:start w:val="1"/>
+      <w:numFmt w:val="decimal"/>
+      <w:lvlText w:val="%1.%2.%3.%4.%5.%6.%7.%8.%9."/>
+      <w:lvlJc w:val="left"/>
+      <w:pPr>
+        <w:ind w:left="4320" w:hanging="1440"/>
+      </w:pPr>
+    </w:lvl>
+  </w:abstractNum>
+  <w:abstractNum w:abstractNumId="6">
+    <w:nsid w:val="3939011F"/>
     <w:multiLevelType w:val="hybridMultilevel"/>
     <w:tmpl w:val="62ACDC8C"/>
     <w:lvl w:ilvl="0" w:tplc="080A0017">
@@ -12025,8 +13761,8 @@
       </w:pPr>
     </w:lvl>
   </w:abstractNum>
-  <w:abstractNum w:abstractNumId="6">
-    <w:nsid w:val="56617E5B"/>
+  <w:abstractNum w:abstractNumId="7">
+    <w:nsid w:val="3B5A24A4"/>
     <w:multiLevelType w:val="hybridMultilevel"/>
     <w:tmpl w:val="62ACDC8C"/>
     <w:lvl w:ilvl="0" w:tplc="080A0017">
@@ -12114,8 +13850,8 @@
       </w:pPr>
     </w:lvl>
   </w:abstractNum>
-  <w:abstractNum w:abstractNumId="7">
-    <w:nsid w:val="5E995D14"/>
+  <w:abstractNum w:abstractNumId="8">
+    <w:nsid w:val="42E76788"/>
     <w:multiLevelType w:val="hybridMultilevel"/>
     <w:tmpl w:val="62ACDC8C"/>
     <w:lvl w:ilvl="0" w:tplc="080A0017">
@@ -12203,8 +13939,8 @@
       </w:pPr>
     </w:lvl>
   </w:abstractNum>
-  <w:abstractNum w:abstractNumId="8">
-    <w:nsid w:val="63D413AA"/>
+  <w:abstractNum w:abstractNumId="9">
+    <w:nsid w:val="51A73FC8"/>
     <w:multiLevelType w:val="hybridMultilevel"/>
     <w:tmpl w:val="62ACDC8C"/>
     <w:lvl w:ilvl="0" w:tplc="080A0017">
@@ -12292,10 +14028,277 @@
       </w:pPr>
     </w:lvl>
   </w:abstractNum>
-  <w:abstractNum w:abstractNumId="9">
+  <w:abstractNum w:abstractNumId="10">
+    <w:nsid w:val="56617E5B"/>
+    <w:multiLevelType w:val="hybridMultilevel"/>
+    <w:tmpl w:val="62ACDC8C"/>
+    <w:lvl w:ilvl="0" w:tplc="080A0017">
+      <w:start w:val="1"/>
+      <w:numFmt w:val="lowerLetter"/>
+      <w:lvlText w:val="%1)"/>
+      <w:lvlJc w:val="left"/>
+      <w:pPr>
+        <w:ind w:left="720" w:hanging="360"/>
+      </w:pPr>
+      <w:rPr>
+        <w:rFonts w:hint="default"/>
+      </w:rPr>
+    </w:lvl>
+    <w:lvl w:ilvl="1" w:tplc="080A0019" w:tentative="1">
+      <w:start w:val="1"/>
+      <w:numFmt w:val="lowerLetter"/>
+      <w:lvlText w:val="%2."/>
+      <w:lvlJc w:val="left"/>
+      <w:pPr>
+        <w:ind w:left="1440" w:hanging="360"/>
+      </w:pPr>
+    </w:lvl>
+    <w:lvl w:ilvl="2" w:tplc="080A001B" w:tentative="1">
+      <w:start w:val="1"/>
+      <w:numFmt w:val="lowerRoman"/>
+      <w:lvlText w:val="%3."/>
+      <w:lvlJc w:val="right"/>
+      <w:pPr>
+        <w:ind w:left="2160" w:hanging="180"/>
+      </w:pPr>
+    </w:lvl>
+    <w:lvl w:ilvl="3" w:tplc="080A000F" w:tentative="1">
+      <w:start w:val="1"/>
+      <w:numFmt w:val="decimal"/>
+      <w:lvlText w:val="%4."/>
+      <w:lvlJc w:val="left"/>
+      <w:pPr>
+        <w:ind w:left="2880" w:hanging="360"/>
+      </w:pPr>
+    </w:lvl>
+    <w:lvl w:ilvl="4" w:tplc="080A0019" w:tentative="1">
+      <w:start w:val="1"/>
+      <w:numFmt w:val="lowerLetter"/>
+      <w:lvlText w:val="%5."/>
+      <w:lvlJc w:val="left"/>
+      <w:pPr>
+        <w:ind w:left="3600" w:hanging="360"/>
+      </w:pPr>
+    </w:lvl>
+    <w:lvl w:ilvl="5" w:tplc="080A001B" w:tentative="1">
+      <w:start w:val="1"/>
+      <w:numFmt w:val="lowerRoman"/>
+      <w:lvlText w:val="%6."/>
+      <w:lvlJc w:val="right"/>
+      <w:pPr>
+        <w:ind w:left="4320" w:hanging="180"/>
+      </w:pPr>
+    </w:lvl>
+    <w:lvl w:ilvl="6" w:tplc="080A000F" w:tentative="1">
+      <w:start w:val="1"/>
+      <w:numFmt w:val="decimal"/>
+      <w:lvlText w:val="%7."/>
+      <w:lvlJc w:val="left"/>
+      <w:pPr>
+        <w:ind w:left="5040" w:hanging="360"/>
+      </w:pPr>
+    </w:lvl>
+    <w:lvl w:ilvl="7" w:tplc="080A0019" w:tentative="1">
+      <w:start w:val="1"/>
+      <w:numFmt w:val="lowerLetter"/>
+      <w:lvlText w:val="%8."/>
+      <w:lvlJc w:val="left"/>
+      <w:pPr>
+        <w:ind w:left="5760" w:hanging="360"/>
+      </w:pPr>
+    </w:lvl>
+    <w:lvl w:ilvl="8" w:tplc="080A001B" w:tentative="1">
+      <w:start w:val="1"/>
+      <w:numFmt w:val="lowerRoman"/>
+      <w:lvlText w:val="%9."/>
+      <w:lvlJc w:val="right"/>
+      <w:pPr>
+        <w:ind w:left="6480" w:hanging="180"/>
+      </w:pPr>
+    </w:lvl>
+  </w:abstractNum>
+  <w:abstractNum w:abstractNumId="11">
+    <w:nsid w:val="5E995D14"/>
+    <w:multiLevelType w:val="hybridMultilevel"/>
+    <w:tmpl w:val="62ACDC8C"/>
+    <w:lvl w:ilvl="0" w:tplc="080A0017">
+      <w:start w:val="1"/>
+      <w:numFmt w:val="lowerLetter"/>
+      <w:lvlText w:val="%1)"/>
+      <w:lvlJc w:val="left"/>
+      <w:pPr>
+        <w:ind w:left="720" w:hanging="360"/>
+      </w:pPr>
+      <w:rPr>
+        <w:rFonts w:hint="default"/>
+      </w:rPr>
+    </w:lvl>
+    <w:lvl w:ilvl="1" w:tplc="080A0019" w:tentative="1">
+      <w:start w:val="1"/>
+      <w:numFmt w:val="lowerLetter"/>
+      <w:lvlText w:val="%2."/>
+      <w:lvlJc w:val="left"/>
+      <w:pPr>
+        <w:ind w:left="1440" w:hanging="360"/>
+      </w:pPr>
+    </w:lvl>
+    <w:lvl w:ilvl="2" w:tplc="080A001B" w:tentative="1">
+      <w:start w:val="1"/>
+      <w:numFmt w:val="lowerRoman"/>
+      <w:lvlText w:val="%3."/>
+      <w:lvlJc w:val="right"/>
+      <w:pPr>
+        <w:ind w:left="2160" w:hanging="180"/>
+      </w:pPr>
+    </w:lvl>
+    <w:lvl w:ilvl="3" w:tplc="080A000F" w:tentative="1">
+      <w:start w:val="1"/>
+      <w:numFmt w:val="decimal"/>
+      <w:lvlText w:val="%4."/>
+      <w:lvlJc w:val="left"/>
+      <w:pPr>
+        <w:ind w:left="2880" w:hanging="360"/>
+      </w:pPr>
+    </w:lvl>
+    <w:lvl w:ilvl="4" w:tplc="080A0019" w:tentative="1">
+      <w:start w:val="1"/>
+      <w:numFmt w:val="lowerLetter"/>
+      <w:lvlText w:val="%5."/>
+      <w:lvlJc w:val="left"/>
+      <w:pPr>
+        <w:ind w:left="3600" w:hanging="360"/>
+      </w:pPr>
+    </w:lvl>
+    <w:lvl w:ilvl="5" w:tplc="080A001B" w:tentative="1">
+      <w:start w:val="1"/>
+      <w:numFmt w:val="lowerRoman"/>
+      <w:lvlText w:val="%6."/>
+      <w:lvlJc w:val="right"/>
+      <w:pPr>
+        <w:ind w:left="4320" w:hanging="180"/>
+      </w:pPr>
+    </w:lvl>
+    <w:lvl w:ilvl="6" w:tplc="080A000F" w:tentative="1">
+      <w:start w:val="1"/>
+      <w:numFmt w:val="decimal"/>
+      <w:lvlText w:val="%7."/>
+      <w:lvlJc w:val="left"/>
+      <w:pPr>
+        <w:ind w:left="5040" w:hanging="360"/>
+      </w:pPr>
+    </w:lvl>
+    <w:lvl w:ilvl="7" w:tplc="080A0019" w:tentative="1">
+      <w:start w:val="1"/>
+      <w:numFmt w:val="lowerLetter"/>
+      <w:lvlText w:val="%8."/>
+      <w:lvlJc w:val="left"/>
+      <w:pPr>
+        <w:ind w:left="5760" w:hanging="360"/>
+      </w:pPr>
+    </w:lvl>
+    <w:lvl w:ilvl="8" w:tplc="080A001B" w:tentative="1">
+      <w:start w:val="1"/>
+      <w:numFmt w:val="lowerRoman"/>
+      <w:lvlText w:val="%9."/>
+      <w:lvlJc w:val="right"/>
+      <w:pPr>
+        <w:ind w:left="6480" w:hanging="180"/>
+      </w:pPr>
+    </w:lvl>
+  </w:abstractNum>
+  <w:abstractNum w:abstractNumId="12">
+    <w:nsid w:val="63D413AA"/>
+    <w:multiLevelType w:val="hybridMultilevel"/>
+    <w:tmpl w:val="62ACDC8C"/>
+    <w:lvl w:ilvl="0" w:tplc="080A0017">
+      <w:start w:val="1"/>
+      <w:numFmt w:val="lowerLetter"/>
+      <w:lvlText w:val="%1)"/>
+      <w:lvlJc w:val="left"/>
+      <w:pPr>
+        <w:ind w:left="720" w:hanging="360"/>
+      </w:pPr>
+      <w:rPr>
+        <w:rFonts w:hint="default"/>
+      </w:rPr>
+    </w:lvl>
+    <w:lvl w:ilvl="1" w:tplc="080A0019" w:tentative="1">
+      <w:start w:val="1"/>
+      <w:numFmt w:val="lowerLetter"/>
+      <w:lvlText w:val="%2."/>
+      <w:lvlJc w:val="left"/>
+      <w:pPr>
+        <w:ind w:left="1440" w:hanging="360"/>
+      </w:pPr>
+    </w:lvl>
+    <w:lvl w:ilvl="2" w:tplc="080A001B" w:tentative="1">
+      <w:start w:val="1"/>
+      <w:numFmt w:val="lowerRoman"/>
+      <w:lvlText w:val="%3."/>
+      <w:lvlJc w:val="right"/>
+      <w:pPr>
+        <w:ind w:left="2160" w:hanging="180"/>
+      </w:pPr>
+    </w:lvl>
+    <w:lvl w:ilvl="3" w:tplc="080A000F" w:tentative="1">
+      <w:start w:val="1"/>
+      <w:numFmt w:val="decimal"/>
+      <w:lvlText w:val="%4."/>
+      <w:lvlJc w:val="left"/>
+      <w:pPr>
+        <w:ind w:left="2880" w:hanging="360"/>
+      </w:pPr>
+    </w:lvl>
+    <w:lvl w:ilvl="4" w:tplc="080A0019" w:tentative="1">
+      <w:start w:val="1"/>
+      <w:numFmt w:val="lowerLetter"/>
+      <w:lvlText w:val="%5."/>
+      <w:lvlJc w:val="left"/>
+      <w:pPr>
+        <w:ind w:left="3600" w:hanging="360"/>
+      </w:pPr>
+    </w:lvl>
+    <w:lvl w:ilvl="5" w:tplc="080A001B" w:tentative="1">
+      <w:start w:val="1"/>
+      <w:numFmt w:val="lowerRoman"/>
+      <w:lvlText w:val="%6."/>
+      <w:lvlJc w:val="right"/>
+      <w:pPr>
+        <w:ind w:left="4320" w:hanging="180"/>
+      </w:pPr>
+    </w:lvl>
+    <w:lvl w:ilvl="6" w:tplc="080A000F" w:tentative="1">
+      <w:start w:val="1"/>
+      <w:numFmt w:val="decimal"/>
+      <w:lvlText w:val="%7."/>
+      <w:lvlJc w:val="left"/>
+      <w:pPr>
+        <w:ind w:left="5040" w:hanging="360"/>
+      </w:pPr>
+    </w:lvl>
+    <w:lvl w:ilvl="7" w:tplc="080A0019" w:tentative="1">
+      <w:start w:val="1"/>
+      <w:numFmt w:val="lowerLetter"/>
+      <w:lvlText w:val="%8."/>
+      <w:lvlJc w:val="left"/>
+      <w:pPr>
+        <w:ind w:left="5760" w:hanging="360"/>
+      </w:pPr>
+    </w:lvl>
+    <w:lvl w:ilvl="8" w:tplc="080A001B" w:tentative="1">
+      <w:start w:val="1"/>
+      <w:numFmt w:val="lowerRoman"/>
+      <w:lvlText w:val="%9."/>
+      <w:lvlJc w:val="right"/>
+      <w:pPr>
+        <w:ind w:left="6480" w:hanging="180"/>
+      </w:pPr>
+    </w:lvl>
+  </w:abstractNum>
+  <w:abstractNum w:abstractNumId="13">
     <w:nsid w:val="6944211F"/>
     <w:multiLevelType w:val="multilevel"/>
-    <w:tmpl w:val="075CD8F0"/>
+    <w:tmpl w:val="8BA6C570"/>
     <w:lvl w:ilvl="0">
       <w:start w:val="1"/>
       <w:numFmt w:val="decimal"/>
@@ -12383,7 +14386,7 @@
       </w:pPr>
     </w:lvl>
   </w:abstractNum>
-  <w:abstractNum w:abstractNumId="10">
+  <w:abstractNum w:abstractNumId="14">
     <w:nsid w:val="6B862FA0"/>
     <w:multiLevelType w:val="hybridMultilevel"/>
     <w:tmpl w:val="62ACDC8C"/>
@@ -12472,7 +14475,7 @@
       </w:pPr>
     </w:lvl>
   </w:abstractNum>
-  <w:abstractNum w:abstractNumId="11">
+  <w:abstractNum w:abstractNumId="15">
     <w:nsid w:val="70066784"/>
     <w:multiLevelType w:val="hybridMultilevel"/>
     <w:tmpl w:val="62ACDC8C"/>
@@ -12561,7 +14564,7 @@
       </w:pPr>
     </w:lvl>
   </w:abstractNum>
-  <w:abstractNum w:abstractNumId="12">
+  <w:abstractNum w:abstractNumId="16">
     <w:nsid w:val="721C693D"/>
     <w:multiLevelType w:val="multilevel"/>
     <w:tmpl w:val="080A001F"/>
@@ -12647,7 +14650,7 @@
       </w:pPr>
     </w:lvl>
   </w:abstractNum>
-  <w:abstractNum w:abstractNumId="13">
+  <w:abstractNum w:abstractNumId="17">
     <w:nsid w:val="7E474F19"/>
     <w:multiLevelType w:val="hybridMultilevel"/>
     <w:tmpl w:val="62ACDC8C"/>
@@ -12737,34 +14740,34 @@
     </w:lvl>
   </w:abstractNum>
   <w:num w:numId="1">
-    <w:abstractNumId w:val="9"/>
+    <w:abstractNumId w:val="13"/>
   </w:num>
   <w:num w:numId="2">
-    <w:abstractNumId w:val="9"/>
+    <w:abstractNumId w:val="13"/>
   </w:num>
   <w:num w:numId="3">
-    <w:abstractNumId w:val="1"/>
+    <w:abstractNumId w:val="2"/>
   </w:num>
   <w:num w:numId="4">
-    <w:abstractNumId w:val="1"/>
+    <w:abstractNumId w:val="2"/>
   </w:num>
   <w:num w:numId="5">
-    <w:abstractNumId w:val="9"/>
+    <w:abstractNumId w:val="13"/>
   </w:num>
   <w:num w:numId="6">
-    <w:abstractNumId w:val="9"/>
+    <w:abstractNumId w:val="13"/>
   </w:num>
   <w:num w:numId="7">
-    <w:abstractNumId w:val="3"/>
+    <w:abstractNumId w:val="5"/>
   </w:num>
   <w:num w:numId="8">
-    <w:abstractNumId w:val="12"/>
+    <w:abstractNumId w:val="16"/>
   </w:num>
   <w:num w:numId="9">
-    <w:abstractNumId w:val="11"/>
+    <w:abstractNumId w:val="15"/>
   </w:num>
   <w:num w:numId="10">
-    <w:abstractNumId w:val="9"/>
+    <w:abstractNumId w:val="13"/>
     <w:lvlOverride w:ilvl="0">
       <w:startOverride w:val="1"/>
     </w:lvlOverride>
@@ -12794,10 +14797,10 @@
     </w:lvlOverride>
   </w:num>
   <w:num w:numId="11">
-    <w:abstractNumId w:val="8"/>
+    <w:abstractNumId w:val="12"/>
   </w:num>
   <w:num w:numId="12">
-    <w:abstractNumId w:val="9"/>
+    <w:abstractNumId w:val="13"/>
     <w:lvlOverride w:ilvl="0">
       <w:startOverride w:val="1"/>
     </w:lvlOverride>
@@ -12827,10 +14830,10 @@
     </w:lvlOverride>
   </w:num>
   <w:num w:numId="13">
-    <w:abstractNumId w:val="6"/>
+    <w:abstractNumId w:val="10"/>
   </w:num>
   <w:num w:numId="14">
-    <w:abstractNumId w:val="9"/>
+    <w:abstractNumId w:val="13"/>
     <w:lvlOverride w:ilvl="0">
       <w:startOverride w:val="1"/>
     </w:lvlOverride>
@@ -12860,10 +14863,10 @@
     </w:lvlOverride>
   </w:num>
   <w:num w:numId="15">
-    <w:abstractNumId w:val="5"/>
+    <w:abstractNumId w:val="9"/>
   </w:num>
   <w:num w:numId="16">
-    <w:abstractNumId w:val="9"/>
+    <w:abstractNumId w:val="13"/>
     <w:lvlOverride w:ilvl="0">
       <w:startOverride w:val="1"/>
     </w:lvlOverride>
@@ -12893,10 +14896,10 @@
     </w:lvlOverride>
   </w:num>
   <w:num w:numId="17">
-    <w:abstractNumId w:val="2"/>
+    <w:abstractNumId w:val="3"/>
   </w:num>
   <w:num w:numId="18">
-    <w:abstractNumId w:val="9"/>
+    <w:abstractNumId w:val="13"/>
     <w:lvlOverride w:ilvl="0">
       <w:startOverride w:val="1"/>
     </w:lvlOverride>
@@ -12926,7 +14929,7 @@
     </w:lvlOverride>
   </w:num>
   <w:num w:numId="19">
-    <w:abstractNumId w:val="9"/>
+    <w:abstractNumId w:val="13"/>
     <w:lvlOverride w:ilvl="0">
       <w:startOverride w:val="1"/>
     </w:lvlOverride>
@@ -12956,7 +14959,7 @@
     </w:lvlOverride>
   </w:num>
   <w:num w:numId="20">
-    <w:abstractNumId w:val="9"/>
+    <w:abstractNumId w:val="13"/>
     <w:lvlOverride w:ilvl="0">
       <w:startOverride w:val="1"/>
     </w:lvlOverride>
@@ -12986,7 +14989,7 @@
     </w:lvlOverride>
   </w:num>
   <w:num w:numId="21">
-    <w:abstractNumId w:val="9"/>
+    <w:abstractNumId w:val="13"/>
     <w:lvlOverride w:ilvl="0">
       <w:startOverride w:val="1"/>
     </w:lvlOverride>
@@ -13016,7 +15019,7 @@
     </w:lvlOverride>
   </w:num>
   <w:num w:numId="22">
-    <w:abstractNumId w:val="9"/>
+    <w:abstractNumId w:val="13"/>
     <w:lvlOverride w:ilvl="0">
       <w:startOverride w:val="1"/>
     </w:lvlOverride>
@@ -13046,7 +15049,7 @@
     </w:lvlOverride>
   </w:num>
   <w:num w:numId="23">
-    <w:abstractNumId w:val="9"/>
+    <w:abstractNumId w:val="13"/>
     <w:lvlOverride w:ilvl="0">
       <w:startOverride w:val="1"/>
     </w:lvlOverride>
@@ -13076,7 +15079,7 @@
     </w:lvlOverride>
   </w:num>
   <w:num w:numId="24">
-    <w:abstractNumId w:val="9"/>
+    <w:abstractNumId w:val="13"/>
     <w:lvlOverride w:ilvl="0">
       <w:startOverride w:val="1"/>
     </w:lvlOverride>
@@ -13109,19 +15112,19 @@
     <w:abstractNumId w:val="0"/>
   </w:num>
   <w:num w:numId="26">
-    <w:abstractNumId w:val="13"/>
+    <w:abstractNumId w:val="17"/>
   </w:num>
   <w:num w:numId="27">
-    <w:abstractNumId w:val="7"/>
+    <w:abstractNumId w:val="11"/>
   </w:num>
   <w:num w:numId="28">
-    <w:abstractNumId w:val="4"/>
+    <w:abstractNumId w:val="6"/>
   </w:num>
   <w:num w:numId="29">
-    <w:abstractNumId w:val="10"/>
+    <w:abstractNumId w:val="14"/>
   </w:num>
   <w:num w:numId="30">
-    <w:abstractNumId w:val="9"/>
+    <w:abstractNumId w:val="13"/>
     <w:lvlOverride w:ilvl="0">
       <w:startOverride w:val="1"/>
     </w:lvlOverride>
@@ -13149,6 +15152,78 @@
     <w:lvlOverride w:ilvl="8">
       <w:startOverride w:val="1"/>
     </w:lvlOverride>
+  </w:num>
+  <w:num w:numId="31">
+    <w:abstractNumId w:val="13"/>
+    <w:lvlOverride w:ilvl="0">
+      <w:startOverride w:val="1"/>
+    </w:lvlOverride>
+    <w:lvlOverride w:ilvl="1">
+      <w:startOverride w:val="1"/>
+    </w:lvlOverride>
+    <w:lvlOverride w:ilvl="2">
+      <w:startOverride w:val="1"/>
+    </w:lvlOverride>
+    <w:lvlOverride w:ilvl="3">
+      <w:startOverride w:val="1"/>
+    </w:lvlOverride>
+    <w:lvlOverride w:ilvl="4">
+      <w:startOverride w:val="1"/>
+    </w:lvlOverride>
+    <w:lvlOverride w:ilvl="5">
+      <w:startOverride w:val="1"/>
+    </w:lvlOverride>
+    <w:lvlOverride w:ilvl="6">
+      <w:startOverride w:val="1"/>
+    </w:lvlOverride>
+    <w:lvlOverride w:ilvl="7">
+      <w:startOverride w:val="1"/>
+    </w:lvlOverride>
+    <w:lvlOverride w:ilvl="8">
+      <w:startOverride w:val="1"/>
+    </w:lvlOverride>
+  </w:num>
+  <w:num w:numId="32">
+    <w:abstractNumId w:val="8"/>
+  </w:num>
+  <w:num w:numId="33">
+    <w:abstractNumId w:val="13"/>
+    <w:lvlOverride w:ilvl="0">
+      <w:startOverride w:val="1"/>
+    </w:lvlOverride>
+    <w:lvlOverride w:ilvl="1">
+      <w:startOverride w:val="1"/>
+    </w:lvlOverride>
+    <w:lvlOverride w:ilvl="2">
+      <w:startOverride w:val="1"/>
+    </w:lvlOverride>
+    <w:lvlOverride w:ilvl="3">
+      <w:startOverride w:val="1"/>
+    </w:lvlOverride>
+    <w:lvlOverride w:ilvl="4">
+      <w:startOverride w:val="1"/>
+    </w:lvlOverride>
+    <w:lvlOverride w:ilvl="5">
+      <w:startOverride w:val="1"/>
+    </w:lvlOverride>
+    <w:lvlOverride w:ilvl="6">
+      <w:startOverride w:val="1"/>
+    </w:lvlOverride>
+    <w:lvlOverride w:ilvl="7">
+      <w:startOverride w:val="1"/>
+    </w:lvlOverride>
+    <w:lvlOverride w:ilvl="8">
+      <w:startOverride w:val="1"/>
+    </w:lvlOverride>
+  </w:num>
+  <w:num w:numId="34">
+    <w:abstractNumId w:val="7"/>
+  </w:num>
+  <w:num w:numId="35">
+    <w:abstractNumId w:val="1"/>
+  </w:num>
+  <w:num w:numId="36">
+    <w:abstractNumId w:val="4"/>
   </w:num>
 </w:numbering>
 </file>
@@ -13432,7 +15507,7 @@
     <w:basedOn w:val="Ttulo1"/>
     <w:autoRedefine/>
     <w:qFormat/>
-    <w:rsid w:val="00F137B0"/>
+    <w:rsid w:val="00ED5728"/>
     <w:pPr>
       <w:numPr>
         <w:numId w:val="1"/>
@@ -13832,7 +15907,7 @@
     <w:basedOn w:val="Ttulo1"/>
     <w:autoRedefine/>
     <w:qFormat/>
-    <w:rsid w:val="00F137B0"/>
+    <w:rsid w:val="00ED5728"/>
     <w:pPr>
       <w:numPr>
         <w:numId w:val="1"/>
@@ -14243,7 +16318,7 @@
 </file>
 
 <file path=customXml/itemProps1.xml><?xml version="1.0" encoding="utf-8"?>
-<ds:datastoreItem xmlns:ds="http://schemas.openxmlformats.org/officeDocument/2006/customXml" ds:itemID="{525E20B6-D4E4-4DD3-9D3E-596E5EC3DBB2}">
+<ds:datastoreItem xmlns:ds="http://schemas.openxmlformats.org/officeDocument/2006/customXml" ds:itemID="{F8853A58-5B90-482A-BC57-B5ABC88D9D0E}">
   <ds:schemaRefs>
     <ds:schemaRef ds:uri="http://schemas.openxmlformats.org/officeDocument/2006/bibliography"/>
   </ds:schemaRefs>

</xml_diff>